<commit_message>
updateret delrapport med projektetablering
</commit_message>
<xml_diff>
--- a/Problem definition.docx
+++ b/Problem definition.docx
@@ -1,10 +1,10 @@
 
 <file path=word/document.xml><?xml version="1.0" encoding="utf-8"?>
-<w:document xmlns:wpc="http://schemas.microsoft.com/office/word/2010/wordprocessingCanvas" xmlns:mc="http://schemas.openxmlformats.org/markup-compatibility/2006" xmlns:o="urn:schemas-microsoft-com:office:office" xmlns:r="http://schemas.openxmlformats.org/officeDocument/2006/relationships" xmlns:m="http://schemas.openxmlformats.org/officeDocument/2006/math" xmlns:v="urn:schemas-microsoft-com:vml" xmlns:wp14="http://schemas.microsoft.com/office/word/2010/wordprocessingDrawing" xmlns:wp="http://schemas.openxmlformats.org/drawingml/2006/wordprocessingDrawing" xmlns:w10="urn:schemas-microsoft-com:office:word" xmlns:w="http://schemas.openxmlformats.org/wordprocessingml/2006/main" xmlns:w14="http://schemas.microsoft.com/office/word/2010/wordml" xmlns:wpg="http://schemas.microsoft.com/office/word/2010/wordprocessingGroup" xmlns:wpi="http://schemas.microsoft.com/office/word/2010/wordprocessingInk" xmlns:wne="http://schemas.microsoft.com/office/word/2006/wordml" xmlns:wps="http://schemas.microsoft.com/office/word/2010/wordprocessingShape" mc:Ignorable="w14 wp14">
+<w:document xmlns:wpc="http://schemas.microsoft.com/office/word/2010/wordprocessingCanvas" xmlns:mc="http://schemas.openxmlformats.org/markup-compatibility/2006" xmlns:o="urn:schemas-microsoft-com:office:office" xmlns:r="http://schemas.openxmlformats.org/officeDocument/2006/relationships" xmlns:m="http://schemas.openxmlformats.org/officeDocument/2006/math" xmlns:v="urn:schemas-microsoft-com:vml" xmlns:wp14="http://schemas.microsoft.com/office/word/2010/wordprocessingDrawing" xmlns:wp="http://schemas.openxmlformats.org/drawingml/2006/wordprocessingDrawing" xmlns:w10="urn:schemas-microsoft-com:office:word" xmlns:w="http://schemas.openxmlformats.org/wordprocessingml/2006/main" xmlns:w14="http://schemas.microsoft.com/office/word/2010/wordml" xmlns:w15="http://schemas.microsoft.com/office/word/2012/wordml" xmlns:wpg="http://schemas.microsoft.com/office/word/2010/wordprocessingGroup" xmlns:wpi="http://schemas.microsoft.com/office/word/2010/wordprocessingInk" xmlns:wne="http://schemas.microsoft.com/office/word/2006/wordml" xmlns:wps="http://schemas.microsoft.com/office/word/2010/wordprocessingShape" mc:Ignorable="w14 w15 wp14">
   <w:body>
     <w:p>
       <w:pPr>
-        <w:pStyle w:val="Overskrift1"/>
+        <w:pStyle w:val="Heading1"/>
       </w:pPr>
       <w:r>
         <w:t xml:space="preserve">Problem definition: </w:t>
@@ -15,7 +15,7 @@
       <w:r>
         <w:t xml:space="preserve">I vores projekt har vi taget kontakt til </w:t>
       </w:r>
-      <w:hyperlink r:id="rId6" w:history="1">
+      <w:hyperlink r:id="rId5" w:history="1">
         <w:r>
           <w:rPr>
             <w:rStyle w:val="Hyperlink"/>
@@ -24,42 +24,10 @@
         </w:r>
       </w:hyperlink>
       <w:r>
-        <w:t xml:space="preserve">, sammen med dem har vi lavet en aftale om at udarbejde eller hjælpe med at udarbejde et </w:t>
-      </w:r>
-      <w:proofErr w:type="spellStart"/>
-      <w:r>
-        <w:t>wordpress</w:t>
-      </w:r>
-      <w:proofErr w:type="spellEnd"/>
-      <w:r>
-        <w:t xml:space="preserve"> plugin som omhandler et avanceret turneringssystem. </w:t>
-      </w:r>
-      <w:proofErr w:type="spellStart"/>
-      <w:r>
-        <w:t>Gamerslounge</w:t>
-      </w:r>
-      <w:proofErr w:type="spellEnd"/>
-      <w:r>
-        <w:t xml:space="preserve"> har bedt om at der skal være flere forskellige turnerings typer tilgængelige for brugere, disse typer er. Single Elimination, Double Elimination, </w:t>
-      </w:r>
-      <w:proofErr w:type="spellStart"/>
-      <w:r>
-        <w:t>Round</w:t>
-      </w:r>
-      <w:proofErr w:type="spellEnd"/>
-      <w:r>
-        <w:t xml:space="preserve"> Rob</w:t>
-      </w:r>
-      <w:r>
-        <w:t xml:space="preserve">in, Leagues og </w:t>
-      </w:r>
-      <w:proofErr w:type="spellStart"/>
-      <w:r>
-        <w:t>Ladder</w:t>
-      </w:r>
-      <w:proofErr w:type="spellEnd"/>
-      <w:r>
-        <w:t>. Den type</w:t>
+        <w:t>, sammen med dem har vi lavet en aftale om at udarbejde eller hjælpe med at udarbejde et wordpress plugin som omhandler et avanceret turneringssystem. Gamerslounge har bedt om at der skal være flere forskellige turnerings typer tilgængelige for brugere, disse typer er. Single Elimination, Double Elimination, Round Rob</w:t>
+      </w:r>
+      <w:r>
+        <w:t>in, Leagues og Ladder. Den type</w:t>
       </w:r>
       <w:r>
         <w:t xml:space="preserve"> de har sagt er vigtigst og har højest prioritet er League. </w:t>
@@ -72,7 +40,7 @@
     </w:p>
     <w:p>
       <w:pPr>
-        <w:pStyle w:val="Listeafsnit"/>
+        <w:pStyle w:val="ListParagraph"/>
         <w:numPr>
           <w:ilvl w:val="0"/>
           <w:numId w:val="1"/>
@@ -84,7 +52,7 @@
     </w:p>
     <w:p>
       <w:pPr>
-        <w:pStyle w:val="Listeafsnit"/>
+        <w:pStyle w:val="ListParagraph"/>
         <w:numPr>
           <w:ilvl w:val="0"/>
           <w:numId w:val="1"/>
@@ -105,24 +73,19 @@
     </w:p>
     <w:p>
       <w:pPr>
-        <w:pStyle w:val="Listeafsnit"/>
+        <w:pStyle w:val="ListParagraph"/>
         <w:numPr>
           <w:ilvl w:val="0"/>
           <w:numId w:val="1"/>
         </w:numPr>
       </w:pPr>
       <w:r>
-        <w:t xml:space="preserve">Oprettelse bliver udført af </w:t>
-      </w:r>
-      <w:proofErr w:type="spellStart"/>
-      <w:r>
-        <w:t>admin</w:t>
-      </w:r>
-      <w:proofErr w:type="spellEnd"/>
-    </w:p>
-    <w:p>
-      <w:pPr>
-        <w:pStyle w:val="Listeafsnit"/>
+        <w:t>Oprettelse bliver udført af admin</w:t>
+      </w:r>
+    </w:p>
+    <w:p>
+      <w:pPr>
+        <w:pStyle w:val="ListParagraph"/>
         <w:numPr>
           <w:ilvl w:val="0"/>
           <w:numId w:val="1"/>
@@ -134,51 +97,19 @@
     </w:p>
     <w:p>
       <w:pPr>
-        <w:pStyle w:val="Listeafsnit"/>
+        <w:pStyle w:val="ListParagraph"/>
         <w:numPr>
           <w:ilvl w:val="0"/>
           <w:numId w:val="1"/>
         </w:numPr>
       </w:pPr>
       <w:r>
-        <w:t xml:space="preserve">Arrangering af kampe skal have en form for sikkerhedsnet, så kampe ikke bliver tabt uden grund. I form af mulighed for at rykke kampe til muligvis andre runder hvis tidspunkter ikke kan findes hvor begge parter kan spille. Men der skal være et </w:t>
-      </w:r>
-      <w:proofErr w:type="spellStart"/>
-      <w:r>
-        <w:t>maximum</w:t>
-      </w:r>
-      <w:proofErr w:type="spellEnd"/>
-      <w:r>
-        <w:t xml:space="preserve"> antal kampe man kan rykke. Dette </w:t>
-      </w:r>
-      <w:proofErr w:type="spellStart"/>
-      <w:r>
-        <w:t>maximum</w:t>
-      </w:r>
-      <w:proofErr w:type="spellEnd"/>
-      <w:r>
-        <w:t xml:space="preserve"> har </w:t>
-      </w:r>
-      <w:proofErr w:type="spellStart"/>
-      <w:r>
-        <w:t>Gamerslounge</w:t>
-      </w:r>
-      <w:proofErr w:type="spellEnd"/>
-      <w:r>
-        <w:t xml:space="preserve"> specificeret som </w:t>
-      </w:r>
-      <w:proofErr w:type="gramStart"/>
-      <w:r>
-        <w:t>33%</w:t>
-      </w:r>
-      <w:proofErr w:type="gramEnd"/>
-      <w:r>
-        <w:t xml:space="preserve"> af ens fulde antal kampe, men mindst 3.</w:t>
-      </w:r>
-    </w:p>
-    <w:p>
-      <w:pPr>
-        <w:pStyle w:val="Listeafsnit"/>
+        <w:t>Arrangering af kampe skal have en form for sikkerhedsnet, så kampe ikke bliver tabt uden grund. I form af mulighed for at rykke kampe til muligvis andre runder hvis tidspunkter ikke kan findes hvor begge parter kan spille. Men der skal være et maximum antal kampe man kan rykke. Dette maximum har Gamerslounge specificeret som 33% af ens fulde antal kampe, men mindst 3.</w:t>
+      </w:r>
+    </w:p>
+    <w:p>
+      <w:pPr>
+        <w:pStyle w:val="ListParagraph"/>
         <w:numPr>
           <w:ilvl w:val="0"/>
           <w:numId w:val="1"/>
@@ -222,78 +153,37 @@
         <w:t>Dette område b</w:t>
       </w:r>
       <w:r>
-        <w:t xml:space="preserve">estår af oprettelse/kontrol af ligaerne og generelt alt </w:t>
-      </w:r>
-      <w:proofErr w:type="spellStart"/>
-      <w:r>
-        <w:t>admin</w:t>
-      </w:r>
-      <w:proofErr w:type="spellEnd"/>
-      <w:r>
-        <w:t xml:space="preserve">-arbejdet. </w:t>
+        <w:t xml:space="preserve">estår af oprettelse/kontrol af ligaerne og generelt alt admin-arbejdet. </w:t>
       </w:r>
     </w:p>
     <w:p/>
     <w:p>
       <w:pPr>
-        <w:pStyle w:val="Overskrift1"/>
-        <w:rPr>
-          <w:lang w:val="en-US"/>
-        </w:rPr>
-      </w:pPr>
-    </w:p>
-    <w:p>
-      <w:pPr>
-        <w:pStyle w:val="Overskrift1"/>
-        <w:rPr>
-          <w:lang w:val="en-US"/>
-        </w:rPr>
-      </w:pPr>
-    </w:p>
-    <w:p>
-      <w:pPr>
-        <w:pStyle w:val="Overskrift1"/>
-        <w:rPr>
-          <w:lang w:val="en-US"/>
-        </w:rPr>
-      </w:pPr>
-    </w:p>
-    <w:p>
-      <w:pPr>
-        <w:rPr>
-          <w:lang w:val="en-US"/>
-        </w:rPr>
-      </w:pPr>
-    </w:p>
-    <w:p>
-      <w:pPr>
-        <w:rPr>
-          <w:lang w:val="en-US"/>
-        </w:rPr>
-      </w:pPr>
-    </w:p>
-    <w:p>
-      <w:pPr>
-        <w:pStyle w:val="Overskrift1"/>
-        <w:rPr>
-          <w:lang w:val="en-US"/>
-        </w:rPr>
-      </w:pPr>
-      <w:r>
-        <w:rPr>
-          <w:lang w:val="en-US"/>
-        </w:rPr>
+        <w:pStyle w:val="Heading1"/>
+      </w:pPr>
+    </w:p>
+    <w:p>
+      <w:pPr>
+        <w:pStyle w:val="Heading1"/>
+      </w:pPr>
+    </w:p>
+    <w:p>
+      <w:pPr>
+        <w:pStyle w:val="Heading1"/>
+      </w:pPr>
+    </w:p>
+    <w:p/>
+    <w:p/>
+    <w:p>
+      <w:pPr>
+        <w:pStyle w:val="Heading1"/>
+      </w:pPr>
+      <w:r>
         <w:lastRenderedPageBreak/>
         <w:t>Initial Software Project Management Plan</w:t>
       </w:r>
     </w:p>
-    <w:p>
-      <w:pPr>
-        <w:rPr>
-          <w:lang w:val="en-US"/>
-        </w:rPr>
-      </w:pPr>
-    </w:p>
+    <w:p/>
     <w:p>
       <w:r>
         <w:t xml:space="preserve">For at beskrive vores indledende projektplan tager vi udgangspunkt I følgende </w:t>
@@ -327,7 +217,7 @@
                     <pic:cNvPicPr/>
                   </pic:nvPicPr>
                   <pic:blipFill>
-                    <a:blip r:embed="rId7"/>
+                    <a:blip r:embed="rId6"/>
                     <a:stretch>
                       <a:fillRect/>
                     </a:stretch>
@@ -400,13 +290,8 @@
         <w:t xml:space="preserve">Med henhold til afslutning af projekt og aflevering af produkt det det eneste der er aftalt med firma at </w:t>
       </w:r>
       <w:r>
-        <w:t xml:space="preserve">vores arbejdsindsat ophører </w:t>
-      </w:r>
-      <w:proofErr w:type="gramStart"/>
-      <w:r>
-        <w:t>5/6-2014</w:t>
-      </w:r>
-      <w:proofErr w:type="gramEnd"/>
+        <w:t>vores arbejdsindsat ophører 5/6-2014</w:t>
+      </w:r>
       <w:r>
         <w:t>.</w:t>
       </w:r>
@@ -417,7 +302,7 @@
     <w:p/>
     <w:p>
       <w:pPr>
-        <w:pStyle w:val="Overskrift1"/>
+        <w:pStyle w:val="Heading1"/>
       </w:pPr>
       <w:r>
         <w:lastRenderedPageBreak/>
@@ -427,23 +312,7 @@
     <w:p>
       <w:r>
         <w:br/>
-        <w:t>Da firmaet vi arbejder for allerede har en eksisterende hjemmeside og en programmør der arbejder på det samme som os, har vi fået nogle specifikationer omkring krav og kodesprog. Disse krav og specifikationer består blandt andet af at koden til selve webapplikationen som skal kunne kører turneringssystemet skal skrives i PHP/CSS/</w:t>
-      </w:r>
-      <w:proofErr w:type="spellStart"/>
-      <w:r>
-        <w:t>MySQL</w:t>
-      </w:r>
-      <w:proofErr w:type="spellEnd"/>
-      <w:r>
-        <w:t xml:space="preserve">, og skrives som et </w:t>
-      </w:r>
-      <w:proofErr w:type="spellStart"/>
-      <w:r>
-        <w:t>wordpress</w:t>
-      </w:r>
-      <w:proofErr w:type="spellEnd"/>
-      <w:r>
-        <w:t xml:space="preserve"> plugin.</w:t>
+        <w:t>Da firmaet vi arbejder for allerede har en eksisterende hjemmeside og en programmør der arbejder på det samme som os, har vi fået nogle specifikationer omkring krav og kodesprog. Disse krav og specifikationer består blandt andet af at koden til selve webapplikationen som skal kunne kører turneringssystemet skal skrives i PHP/CSS/MySQL, og skrives som et wordpress plugin.</w:t>
       </w:r>
       <w:r>
         <w:t xml:space="preserve"> </w:t>
@@ -451,7 +320,7 @@
     </w:p>
     <w:p>
       <w:pPr>
-        <w:pStyle w:val="Overskrift1"/>
+        <w:pStyle w:val="Heading1"/>
       </w:pPr>
       <w:r>
         <w:t>Project Agreement Definition</w:t>
@@ -460,15 +329,7 @@
     <w:p/>
     <w:p>
       <w:r>
-        <w:t xml:space="preserve">For specifikationerne til turneringssystemet har vi følgende funktionelle og ikke-funktionelle krav, og </w:t>
-      </w:r>
-      <w:proofErr w:type="spellStart"/>
-      <w:r>
-        <w:t>use</w:t>
-      </w:r>
-      <w:proofErr w:type="spellEnd"/>
-      <w:r>
-        <w:t>-cases.</w:t>
+        <w:t>For specifikationerne til turneringssystemet har vi følgende funktionelle og ikke-funktionelle krav, og use-cases.</w:t>
       </w:r>
       <w:r>
         <w:br/>
@@ -481,27 +342,19 @@
     </w:p>
     <w:p>
       <w:pPr>
-        <w:pStyle w:val="Listeafsnit"/>
+        <w:pStyle w:val="ListParagraph"/>
         <w:numPr>
           <w:ilvl w:val="0"/>
           <w:numId w:val="2"/>
         </w:numPr>
       </w:pPr>
       <w:r>
-        <w:t>Til/</w:t>
-      </w:r>
-      <w:proofErr w:type="spellStart"/>
-      <w:r>
-        <w:t>af-melding</w:t>
-      </w:r>
-      <w:proofErr w:type="spellEnd"/>
-      <w:r>
-        <w:t xml:space="preserve"> af ligaer</w:t>
-      </w:r>
-    </w:p>
-    <w:p>
-      <w:pPr>
-        <w:pStyle w:val="Listeafsnit"/>
+        <w:t>Til/af-melding af ligaer</w:t>
+      </w:r>
+    </w:p>
+    <w:p>
+      <w:pPr>
+        <w:pStyle w:val="ListParagraph"/>
         <w:numPr>
           <w:ilvl w:val="0"/>
           <w:numId w:val="2"/>
@@ -519,7 +372,7 @@
     </w:p>
     <w:p>
       <w:pPr>
-        <w:pStyle w:val="Listeafsnit"/>
+        <w:pStyle w:val="ListParagraph"/>
         <w:numPr>
           <w:ilvl w:val="0"/>
           <w:numId w:val="2"/>
@@ -531,47 +384,31 @@
     </w:p>
     <w:p>
       <w:pPr>
-        <w:pStyle w:val="Listeafsnit"/>
+        <w:pStyle w:val="ListParagraph"/>
         <w:numPr>
           <w:ilvl w:val="0"/>
           <w:numId w:val="2"/>
         </w:numPr>
       </w:pPr>
       <w:r>
-        <w:t xml:space="preserve">Oprettelse af ligaer (kun for </w:t>
-      </w:r>
-      <w:proofErr w:type="spellStart"/>
-      <w:r>
-        <w:t>admin</w:t>
-      </w:r>
-      <w:proofErr w:type="spellEnd"/>
-      <w:r>
-        <w:t>)</w:t>
-      </w:r>
-    </w:p>
-    <w:p>
-      <w:pPr>
-        <w:pStyle w:val="Listeafsnit"/>
+        <w:t>Oprettelse af ligaer (kun for admin)</w:t>
+      </w:r>
+    </w:p>
+    <w:p>
+      <w:pPr>
+        <w:pStyle w:val="ListParagraph"/>
         <w:numPr>
           <w:ilvl w:val="0"/>
           <w:numId w:val="2"/>
         </w:numPr>
       </w:pPr>
       <w:r>
-        <w:t xml:space="preserve">Ændring af sæson/runde-længde (kun for </w:t>
-      </w:r>
-      <w:proofErr w:type="spellStart"/>
-      <w:r>
-        <w:t>admin</w:t>
-      </w:r>
-      <w:proofErr w:type="spellEnd"/>
-      <w:r>
-        <w:t>)</w:t>
-      </w:r>
-    </w:p>
-    <w:p>
-      <w:pPr>
-        <w:pStyle w:val="Listeafsnit"/>
+        <w:t>Ændring af sæson/runde-længde (kun for admin)</w:t>
+      </w:r>
+    </w:p>
+    <w:p>
+      <w:pPr>
+        <w:pStyle w:val="ListParagraph"/>
         <w:numPr>
           <w:ilvl w:val="0"/>
           <w:numId w:val="2"/>
@@ -583,7 +420,7 @@
     </w:p>
     <w:p>
       <w:pPr>
-        <w:pStyle w:val="Listeafsnit"/>
+        <w:pStyle w:val="ListParagraph"/>
         <w:numPr>
           <w:ilvl w:val="0"/>
           <w:numId w:val="2"/>
@@ -595,7 +432,7 @@
     </w:p>
     <w:p>
       <w:pPr>
-        <w:pStyle w:val="Listeafsnit"/>
+        <w:pStyle w:val="ListParagraph"/>
         <w:numPr>
           <w:ilvl w:val="0"/>
           <w:numId w:val="2"/>
@@ -612,7 +449,7 @@
     </w:p>
     <w:p>
       <w:pPr>
-        <w:pStyle w:val="Listeafsnit"/>
+        <w:pStyle w:val="ListParagraph"/>
         <w:numPr>
           <w:ilvl w:val="0"/>
           <w:numId w:val="3"/>
@@ -624,7 +461,7 @@
     </w:p>
     <w:p>
       <w:pPr>
-        <w:pStyle w:val="Listeafsnit"/>
+        <w:pStyle w:val="ListParagraph"/>
         <w:numPr>
           <w:ilvl w:val="0"/>
           <w:numId w:val="3"/>
@@ -636,7 +473,7 @@
     </w:p>
     <w:p>
       <w:pPr>
-        <w:pStyle w:val="Listeafsnit"/>
+        <w:pStyle w:val="ListParagraph"/>
         <w:numPr>
           <w:ilvl w:val="0"/>
           <w:numId w:val="3"/>
@@ -648,7 +485,7 @@
     </w:p>
     <w:p>
       <w:pPr>
-        <w:pStyle w:val="Listeafsnit"/>
+        <w:pStyle w:val="ListParagraph"/>
         <w:numPr>
           <w:ilvl w:val="0"/>
           <w:numId w:val="3"/>
@@ -660,7 +497,7 @@
     </w:p>
     <w:p>
       <w:pPr>
-        <w:pStyle w:val="Listeafsnit"/>
+        <w:pStyle w:val="ListParagraph"/>
         <w:numPr>
           <w:ilvl w:val="0"/>
           <w:numId w:val="3"/>
@@ -672,22 +509,14 @@
     </w:p>
     <w:p>
       <w:pPr>
-        <w:pStyle w:val="Listeafsnit"/>
+        <w:pStyle w:val="ListParagraph"/>
         <w:numPr>
           <w:ilvl w:val="0"/>
           <w:numId w:val="3"/>
         </w:numPr>
       </w:pPr>
       <w:r>
-        <w:t xml:space="preserve">Systemet bliver vist ordenligt på alle browsere og mobile </w:t>
-      </w:r>
-      <w:proofErr w:type="spellStart"/>
-      <w:r>
-        <w:t>devices</w:t>
-      </w:r>
-      <w:proofErr w:type="spellEnd"/>
-      <w:r>
-        <w:t xml:space="preserve">. </w:t>
+        <w:t xml:space="preserve">Systemet bliver vist ordenligt på alle browsere og mobile devices. </w:t>
       </w:r>
     </w:p>
     <w:p/>
@@ -716,7 +545,7 @@
                     </pic:cNvPicPr>
                   </pic:nvPicPr>
                   <pic:blipFill>
-                    <a:blip r:embed="rId8">
+                    <a:blip r:embed="rId7">
                       <a:extLst>
                         <a:ext uri="{28A0092B-C50C-407E-A947-70E740481C1C}">
                           <a14:useLocalDpi xmlns:a14="http://schemas.microsoft.com/office/drawing/2010/main" val="0"/>
@@ -767,7 +596,7 @@
     </w:p>
     <w:tbl>
       <w:tblPr>
-        <w:tblStyle w:val="Tabel-Gitter"/>
+        <w:tblStyle w:val="TableGrid"/>
         <w:tblW w:w="0" w:type="auto"/>
         <w:tblLook w:val="04A0" w:firstRow="1" w:lastRow="0" w:firstColumn="1" w:lastColumn="0" w:noHBand="0" w:noVBand="1"/>
       </w:tblPr>
@@ -843,18 +672,10 @@
           </w:tcPr>
           <w:p>
             <w:r>
-              <w:t>sekundær-</w:t>
-            </w:r>
-            <w:proofErr w:type="spellStart"/>
-            <w:r>
-              <w:t>skill</w:t>
-            </w:r>
-            <w:proofErr w:type="spellEnd"/>
-            <w:r>
-              <w:t xml:space="preserve">/ </w:t>
-            </w:r>
-            <w:r>
-              <w:t>interesse</w:t>
+              <w:t>sekundær-skill</w:t>
+            </w:r>
+            <w:r>
+              <w:t>/ interesse</w:t>
             </w:r>
           </w:p>
         </w:tc>
@@ -864,13 +685,8 @@
           </w:tcPr>
           <w:p>
             <w:r>
-              <w:t>sekundær-</w:t>
-            </w:r>
-            <w:proofErr w:type="spellStart"/>
-            <w:r>
-              <w:t>skill</w:t>
-            </w:r>
-            <w:proofErr w:type="spellEnd"/>
+              <w:t>sekundær-skill</w:t>
+            </w:r>
             <w:r>
               <w:t>/ interesse</w:t>
             </w:r>
@@ -882,13 +698,8 @@
           </w:tcPr>
           <w:p>
             <w:r>
-              <w:t>sekundær-</w:t>
-            </w:r>
-            <w:proofErr w:type="spellStart"/>
-            <w:r>
-              <w:t>skill</w:t>
-            </w:r>
-            <w:proofErr w:type="spellEnd"/>
+              <w:t>sekundær-skill</w:t>
+            </w:r>
             <w:r>
               <w:t>/ interesse</w:t>
             </w:r>
@@ -900,13 +711,8 @@
           </w:tcPr>
           <w:p>
             <w:r>
-              <w:t>sekundær-</w:t>
-            </w:r>
-            <w:proofErr w:type="spellStart"/>
-            <w:r>
-              <w:t>skill</w:t>
-            </w:r>
-            <w:proofErr w:type="spellEnd"/>
+              <w:t>sekundær-skill</w:t>
+            </w:r>
             <w:r>
               <w:t>/ interesse</w:t>
             </w:r>
@@ -1073,19 +879,91 @@
     <w:p/>
     <w:p>
       <w:r>
-        <w:t xml:space="preserve">Indtil videre har vi kun gennemført </w:t>
-      </w:r>
-      <w:proofErr w:type="spellStart"/>
-      <w:r>
-        <w:t>java</w:t>
-      </w:r>
-      <w:proofErr w:type="spellEnd"/>
-      <w:r>
-        <w:t xml:space="preserve"> kurset derfor er denne den eneste som er sat som en faktisk kompetence, hvor resten er interesser. </w:t>
-      </w:r>
+        <w:t xml:space="preserve">Indtil videre har vi kun gennemført java kurset derfor er denne den eneste som er sat som en faktisk kompetence, hvor resten er interesser. </w:t>
+      </w:r>
+    </w:p>
+    <w:p>
+      <w:pPr>
+        <w:pStyle w:val="Heading1"/>
+      </w:pPr>
+      <w:r>
+        <w:t xml:space="preserve">Intern Projektetablering </w:t>
+      </w:r>
+    </w:p>
+    <w:p/>
+    <w:p>
+      <w:r>
+        <w:rPr>
+          <w:u w:val="single"/>
+        </w:rPr>
+        <w:t>Mødefrekvens</w:t>
+      </w:r>
+      <w:r>
+        <w:rPr>
+          <w:u w:val="single"/>
+        </w:rPr>
+        <w:t xml:space="preserve"> og ledelse</w:t>
+      </w:r>
+      <w:r>
+        <w:rPr>
+          <w:u w:val="single"/>
+        </w:rPr>
+        <w:t>:</w:t>
+      </w:r>
+    </w:p>
+    <w:p>
+      <w:r>
+        <w:t xml:space="preserve">Vi </w:t>
+      </w:r>
+      <w:r>
+        <w:t>er stadig tidligt i forløbet, så var har ikke nogen faste mødetider endnu, men vi har en gruppe på facebook, og vi mødes dagligt på uni hvor vi snakker sammen dagligt. Vi har ikke nogen specifik leder, da vi arbejder og træffer beslutninger sammen som gruppe, hvor vi</w:t>
+      </w:r>
+      <w:r>
+        <w:t xml:space="preserve"> kan støtte hinanden og supplere hinanden i svære dele af projektet</w:t>
+      </w:r>
+      <w:r>
+        <w:t>.</w:t>
+      </w:r>
+    </w:p>
+    <w:p/>
+    <w:p>
+      <w:r>
+        <w:rPr>
+          <w:u w:val="single"/>
+        </w:rPr>
+        <w:t>Information blandt gruppen:</w:t>
+      </w:r>
+    </w:p>
+    <w:p>
+      <w:r>
+        <w:t>Vi har allesammen adgang til vores filer/materialer da vi deler alle vores ting i en mappe, som alle har adgang til.</w:t>
+      </w:r>
+    </w:p>
+    <w:p>
+      <w:pPr>
+        <w:rPr>
+          <w:u w:val="single"/>
+        </w:rPr>
+      </w:pPr>
+      <w:r>
+        <w:rPr>
+          <w:u w:val="single"/>
+        </w:rPr>
+        <w:t>Arbejdsfordeling:</w:t>
+      </w:r>
+    </w:p>
+    <w:p>
+      <w:r>
+        <w:t xml:space="preserve">På nuværende tidspunkt har vi ikke udelt nogle arbejdsroller, kontakten til firmaet står vi for sammen, og vi har nogenlunde de samme kompetencer. </w:t>
+      </w:r>
+    </w:p>
+    <w:p>
       <w:bookmarkStart w:id="0" w:name="_GoBack"/>
       <w:bookmarkEnd w:id="0"/>
     </w:p>
+    <w:p/>
+    <w:p/>
+    <w:p/>
     <w:sectPr>
       <w:pgSz w:w="11906" w:h="16838"/>
       <w:pgMar w:top="1701" w:right="1134" w:bottom="1701" w:left="1134" w:header="708" w:footer="708" w:gutter="0"/>
@@ -1097,7 +975,7 @@
 </file>
 
 <file path=word/numbering.xml><?xml version="1.0" encoding="utf-8"?>
-<w:numbering xmlns:wpc="http://schemas.microsoft.com/office/word/2010/wordprocessingCanvas" xmlns:mc="http://schemas.openxmlformats.org/markup-compatibility/2006" xmlns:o="urn:schemas-microsoft-com:office:office" xmlns:r="http://schemas.openxmlformats.org/officeDocument/2006/relationships" xmlns:m="http://schemas.openxmlformats.org/officeDocument/2006/math" xmlns:v="urn:schemas-microsoft-com:vml" xmlns:wp14="http://schemas.microsoft.com/office/word/2010/wordprocessingDrawing" xmlns:wp="http://schemas.openxmlformats.org/drawingml/2006/wordprocessingDrawing" xmlns:w10="urn:schemas-microsoft-com:office:word" xmlns:w="http://schemas.openxmlformats.org/wordprocessingml/2006/main" xmlns:w14="http://schemas.microsoft.com/office/word/2010/wordml" xmlns:wpg="http://schemas.microsoft.com/office/word/2010/wordprocessingGroup" xmlns:wpi="http://schemas.microsoft.com/office/word/2010/wordprocessingInk" xmlns:wne="http://schemas.microsoft.com/office/word/2006/wordml" xmlns:wps="http://schemas.microsoft.com/office/word/2010/wordprocessingShape" mc:Ignorable="w14 wp14">
+<w:numbering xmlns:wpc="http://schemas.microsoft.com/office/word/2010/wordprocessingCanvas" xmlns:mc="http://schemas.openxmlformats.org/markup-compatibility/2006" xmlns:o="urn:schemas-microsoft-com:office:office" xmlns:r="http://schemas.openxmlformats.org/officeDocument/2006/relationships" xmlns:m="http://schemas.openxmlformats.org/officeDocument/2006/math" xmlns:v="urn:schemas-microsoft-com:vml" xmlns:wp14="http://schemas.microsoft.com/office/word/2010/wordprocessingDrawing" xmlns:wp="http://schemas.openxmlformats.org/drawingml/2006/wordprocessingDrawing" xmlns:w10="urn:schemas-microsoft-com:office:word" xmlns:w="http://schemas.openxmlformats.org/wordprocessingml/2006/main" xmlns:w14="http://schemas.microsoft.com/office/word/2010/wordml" xmlns:w15="http://schemas.microsoft.com/office/word/2012/wordml" xmlns:wpg="http://schemas.microsoft.com/office/word/2010/wordprocessingGroup" xmlns:wpi="http://schemas.microsoft.com/office/word/2010/wordprocessingInk" xmlns:wne="http://schemas.microsoft.com/office/word/2006/wordml" xmlns:wps="http://schemas.microsoft.com/office/word/2010/wordprocessingShape" mc:Ignorable="w14 w15 wp14">
   <w:abstractNum w:abstractNumId="0">
     <w:nsid w:val="292931B6"/>
     <w:multiLevelType w:val="hybridMultilevel"/>
@@ -1426,7 +1304,7 @@
 </file>
 
 <file path=word/styles.xml><?xml version="1.0" encoding="utf-8"?>
-<w:styles xmlns:mc="http://schemas.openxmlformats.org/markup-compatibility/2006" xmlns:r="http://schemas.openxmlformats.org/officeDocument/2006/relationships" xmlns:w="http://schemas.openxmlformats.org/wordprocessingml/2006/main" xmlns:w14="http://schemas.microsoft.com/office/word/2010/wordml" mc:Ignorable="w14">
+<w:styles xmlns:mc="http://schemas.openxmlformats.org/markup-compatibility/2006" xmlns:r="http://schemas.openxmlformats.org/officeDocument/2006/relationships" xmlns:w="http://schemas.openxmlformats.org/wordprocessingml/2006/main" xmlns:w14="http://schemas.microsoft.com/office/word/2010/wordml" xmlns:w15="http://schemas.microsoft.com/office/word/2012/wordml" mc:Ignorable="w14 w15">
   <w:docDefaults>
     <w:rPrDefault>
       <w:rPr>
@@ -1442,154 +1320,388 @@
       </w:pPr>
     </w:pPrDefault>
   </w:docDefaults>
-  <w:latentStyles w:defLockedState="0" w:defUIPriority="99" w:defSemiHidden="1" w:defUnhideWhenUsed="1" w:defQFormat="0" w:count="267">
-    <w:lsdException w:name="Normal" w:semiHidden="0" w:uiPriority="0" w:unhideWhenUsed="0" w:qFormat="1"/>
-    <w:lsdException w:name="heading 1" w:semiHidden="0" w:uiPriority="9" w:unhideWhenUsed="0" w:qFormat="1"/>
-    <w:lsdException w:name="heading 2" w:uiPriority="9" w:qFormat="1"/>
-    <w:lsdException w:name="heading 3" w:uiPriority="9" w:qFormat="1"/>
-    <w:lsdException w:name="heading 4" w:uiPriority="9" w:qFormat="1"/>
-    <w:lsdException w:name="heading 5" w:uiPriority="9" w:qFormat="1"/>
-    <w:lsdException w:name="heading 6" w:uiPriority="9" w:qFormat="1"/>
-    <w:lsdException w:name="heading 7" w:uiPriority="9" w:qFormat="1"/>
-    <w:lsdException w:name="heading 8" w:uiPriority="9" w:qFormat="1"/>
-    <w:lsdException w:name="heading 9" w:uiPriority="9" w:qFormat="1"/>
-    <w:lsdException w:name="toc 1" w:uiPriority="39"/>
-    <w:lsdException w:name="toc 2" w:uiPriority="39"/>
-    <w:lsdException w:name="toc 3" w:uiPriority="39"/>
-    <w:lsdException w:name="toc 4" w:uiPriority="39"/>
-    <w:lsdException w:name="toc 5" w:uiPriority="39"/>
-    <w:lsdException w:name="toc 6" w:uiPriority="39"/>
-    <w:lsdException w:name="toc 7" w:uiPriority="39"/>
-    <w:lsdException w:name="toc 8" w:uiPriority="39"/>
-    <w:lsdException w:name="toc 9" w:uiPriority="39"/>
-    <w:lsdException w:name="caption" w:uiPriority="35" w:qFormat="1"/>
-    <w:lsdException w:name="Title" w:semiHidden="0" w:uiPriority="10" w:unhideWhenUsed="0" w:qFormat="1"/>
-    <w:lsdException w:name="Default Paragraph Font" w:uiPriority="1"/>
-    <w:lsdException w:name="Subtitle" w:semiHidden="0" w:uiPriority="11" w:unhideWhenUsed="0" w:qFormat="1"/>
-    <w:lsdException w:name="Strong" w:semiHidden="0" w:uiPriority="22" w:unhideWhenUsed="0" w:qFormat="1"/>
-    <w:lsdException w:name="Emphasis" w:semiHidden="0" w:uiPriority="20" w:unhideWhenUsed="0" w:qFormat="1"/>
-    <w:lsdException w:name="Table Grid" w:semiHidden="0" w:uiPriority="59" w:unhideWhenUsed="0"/>
-    <w:lsdException w:name="Placeholder Text" w:unhideWhenUsed="0"/>
-    <w:lsdException w:name="No Spacing" w:semiHidden="0" w:uiPriority="1" w:unhideWhenUsed="0" w:qFormat="1"/>
-    <w:lsdException w:name="Light Shading" w:semiHidden="0" w:uiPriority="60" w:unhideWhenUsed="0"/>
-    <w:lsdException w:name="Light List" w:semiHidden="0" w:uiPriority="61" w:unhideWhenUsed="0"/>
-    <w:lsdException w:name="Light Grid" w:semiHidden="0" w:uiPriority="62" w:unhideWhenUsed="0"/>
-    <w:lsdException w:name="Medium Shading 1" w:semiHidden="0" w:uiPriority="63" w:unhideWhenUsed="0"/>
-    <w:lsdException w:name="Medium Shading 2" w:semiHidden="0" w:uiPriority="64" w:unhideWhenUsed="0"/>
-    <w:lsdException w:name="Medium List 1" w:semiHidden="0" w:uiPriority="65" w:unhideWhenUsed="0"/>
-    <w:lsdException w:name="Medium List 2" w:semiHidden="0" w:uiPriority="66" w:unhideWhenUsed="0"/>
-    <w:lsdException w:name="Medium Grid 1" w:semiHidden="0" w:uiPriority="67" w:unhideWhenUsed="0"/>
-    <w:lsdException w:name="Medium Grid 2" w:semiHidden="0" w:uiPriority="68" w:unhideWhenUsed="0"/>
-    <w:lsdException w:name="Medium Grid 3" w:semiHidden="0" w:uiPriority="69" w:unhideWhenUsed="0"/>
-    <w:lsdException w:name="Dark List" w:semiHidden="0" w:uiPriority="70" w:unhideWhenUsed="0"/>
-    <w:lsdException w:name="Colorful Shading" w:semiHidden="0" w:uiPriority="71" w:unhideWhenUsed="0"/>
-    <w:lsdException w:name="Colorful List" w:semiHidden="0" w:uiPriority="72" w:unhideWhenUsed="0"/>
-    <w:lsdException w:name="Colorful Grid" w:semiHidden="0" w:uiPriority="73" w:unhideWhenUsed="0"/>
-    <w:lsdException w:name="Light Shading Accent 1" w:semiHidden="0" w:uiPriority="60" w:unhideWhenUsed="0"/>
-    <w:lsdException w:name="Light List Accent 1" w:semiHidden="0" w:uiPriority="61" w:unhideWhenUsed="0"/>
-    <w:lsdException w:name="Light Grid Accent 1" w:semiHidden="0" w:uiPriority="62" w:unhideWhenUsed="0"/>
-    <w:lsdException w:name="Medium Shading 1 Accent 1" w:semiHidden="0" w:uiPriority="63" w:unhideWhenUsed="0"/>
-    <w:lsdException w:name="Medium Shading 2 Accent 1" w:semiHidden="0" w:uiPriority="64" w:unhideWhenUsed="0"/>
-    <w:lsdException w:name="Medium List 1 Accent 1" w:semiHidden="0" w:uiPriority="65" w:unhideWhenUsed="0"/>
-    <w:lsdException w:name="Revision" w:unhideWhenUsed="0"/>
-    <w:lsdException w:name="List Paragraph" w:semiHidden="0" w:uiPriority="34" w:unhideWhenUsed="0" w:qFormat="1"/>
-    <w:lsdException w:name="Quote" w:semiHidden="0" w:uiPriority="29" w:unhideWhenUsed="0" w:qFormat="1"/>
-    <w:lsdException w:name="Intense Quote" w:semiHidden="0" w:uiPriority="30" w:unhideWhenUsed="0" w:qFormat="1"/>
-    <w:lsdException w:name="Medium List 2 Accent 1" w:semiHidden="0" w:uiPriority="66" w:unhideWhenUsed="0"/>
-    <w:lsdException w:name="Medium Grid 1 Accent 1" w:semiHidden="0" w:uiPriority="67" w:unhideWhenUsed="0"/>
-    <w:lsdException w:name="Medium Grid 2 Accent 1" w:semiHidden="0" w:uiPriority="68" w:unhideWhenUsed="0"/>
-    <w:lsdException w:name="Medium Grid 3 Accent 1" w:semiHidden="0" w:uiPriority="69" w:unhideWhenUsed="0"/>
-    <w:lsdException w:name="Dark List Accent 1" w:semiHidden="0" w:uiPriority="70" w:unhideWhenUsed="0"/>
-    <w:lsdException w:name="Colorful Shading Accent 1" w:semiHidden="0" w:uiPriority="71" w:unhideWhenUsed="0"/>
-    <w:lsdException w:name="Colorful List Accent 1" w:semiHidden="0" w:uiPriority="72" w:unhideWhenUsed="0"/>
-    <w:lsdException w:name="Colorful Grid Accent 1" w:semiHidden="0" w:uiPriority="73" w:unhideWhenUsed="0"/>
-    <w:lsdException w:name="Light Shading Accent 2" w:semiHidden="0" w:uiPriority="60" w:unhideWhenUsed="0"/>
-    <w:lsdException w:name="Light List Accent 2" w:semiHidden="0" w:uiPriority="61" w:unhideWhenUsed="0"/>
-    <w:lsdException w:name="Light Grid Accent 2" w:semiHidden="0" w:uiPriority="62" w:unhideWhenUsed="0"/>
-    <w:lsdException w:name="Medium Shading 1 Accent 2" w:semiHidden="0" w:uiPriority="63" w:unhideWhenUsed="0"/>
-    <w:lsdException w:name="Medium Shading 2 Accent 2" w:semiHidden="0" w:uiPriority="64" w:unhideWhenUsed="0"/>
-    <w:lsdException w:name="Medium List 1 Accent 2" w:semiHidden="0" w:uiPriority="65" w:unhideWhenUsed="0"/>
-    <w:lsdException w:name="Medium List 2 Accent 2" w:semiHidden="0" w:uiPriority="66" w:unhideWhenUsed="0"/>
-    <w:lsdException w:name="Medium Grid 1 Accent 2" w:semiHidden="0" w:uiPriority="67" w:unhideWhenUsed="0"/>
-    <w:lsdException w:name="Medium Grid 2 Accent 2" w:semiHidden="0" w:uiPriority="68" w:unhideWhenUsed="0"/>
-    <w:lsdException w:name="Medium Grid 3 Accent 2" w:semiHidden="0" w:uiPriority="69" w:unhideWhenUsed="0"/>
-    <w:lsdException w:name="Dark List Accent 2" w:semiHidden="0" w:uiPriority="70" w:unhideWhenUsed="0"/>
-    <w:lsdException w:name="Colorful Shading Accent 2" w:semiHidden="0" w:uiPriority="71" w:unhideWhenUsed="0"/>
-    <w:lsdException w:name="Colorful List Accent 2" w:semiHidden="0" w:uiPriority="72" w:unhideWhenUsed="0"/>
-    <w:lsdException w:name="Colorful Grid Accent 2" w:semiHidden="0" w:uiPriority="73" w:unhideWhenUsed="0"/>
-    <w:lsdException w:name="Light Shading Accent 3" w:semiHidden="0" w:uiPriority="60" w:unhideWhenUsed="0"/>
-    <w:lsdException w:name="Light List Accent 3" w:semiHidden="0" w:uiPriority="61" w:unhideWhenUsed="0"/>
-    <w:lsdException w:name="Light Grid Accent 3" w:semiHidden="0" w:uiPriority="62" w:unhideWhenUsed="0"/>
-    <w:lsdException w:name="Medium Shading 1 Accent 3" w:semiHidden="0" w:uiPriority="63" w:unhideWhenUsed="0"/>
-    <w:lsdException w:name="Medium Shading 2 Accent 3" w:semiHidden="0" w:uiPriority="64" w:unhideWhenUsed="0"/>
-    <w:lsdException w:name="Medium List 1 Accent 3" w:semiHidden="0" w:uiPriority="65" w:unhideWhenUsed="0"/>
-    <w:lsdException w:name="Medium List 2 Accent 3" w:semiHidden="0" w:uiPriority="66" w:unhideWhenUsed="0"/>
-    <w:lsdException w:name="Medium Grid 1 Accent 3" w:semiHidden="0" w:uiPriority="67" w:unhideWhenUsed="0"/>
-    <w:lsdException w:name="Medium Grid 2 Accent 3" w:semiHidden="0" w:uiPriority="68" w:unhideWhenUsed="0"/>
-    <w:lsdException w:name="Medium Grid 3 Accent 3" w:semiHidden="0" w:uiPriority="69" w:unhideWhenUsed="0"/>
-    <w:lsdException w:name="Dark List Accent 3" w:semiHidden="0" w:uiPriority="70" w:unhideWhenUsed="0"/>
-    <w:lsdException w:name="Colorful Shading Accent 3" w:semiHidden="0" w:uiPriority="71" w:unhideWhenUsed="0"/>
-    <w:lsdException w:name="Colorful List Accent 3" w:semiHidden="0" w:uiPriority="72" w:unhideWhenUsed="0"/>
-    <w:lsdException w:name="Colorful Grid Accent 3" w:semiHidden="0" w:uiPriority="73" w:unhideWhenUsed="0"/>
-    <w:lsdException w:name="Light Shading Accent 4" w:semiHidden="0" w:uiPriority="60" w:unhideWhenUsed="0"/>
-    <w:lsdException w:name="Light List Accent 4" w:semiHidden="0" w:uiPriority="61" w:unhideWhenUsed="0"/>
-    <w:lsdException w:name="Light Grid Accent 4" w:semiHidden="0" w:uiPriority="62" w:unhideWhenUsed="0"/>
-    <w:lsdException w:name="Medium Shading 1 Accent 4" w:semiHidden="0" w:uiPriority="63" w:unhideWhenUsed="0"/>
-    <w:lsdException w:name="Medium Shading 2 Accent 4" w:semiHidden="0" w:uiPriority="64" w:unhideWhenUsed="0"/>
-    <w:lsdException w:name="Medium List 1 Accent 4" w:semiHidden="0" w:uiPriority="65" w:unhideWhenUsed="0"/>
-    <w:lsdException w:name="Medium List 2 Accent 4" w:semiHidden="0" w:uiPriority="66" w:unhideWhenUsed="0"/>
-    <w:lsdException w:name="Medium Grid 1 Accent 4" w:semiHidden="0" w:uiPriority="67" w:unhideWhenUsed="0"/>
-    <w:lsdException w:name="Medium Grid 2 Accent 4" w:semiHidden="0" w:uiPriority="68" w:unhideWhenUsed="0"/>
-    <w:lsdException w:name="Medium Grid 3 Accent 4" w:semiHidden="0" w:uiPriority="69" w:unhideWhenUsed="0"/>
-    <w:lsdException w:name="Dark List Accent 4" w:semiHidden="0" w:uiPriority="70" w:unhideWhenUsed="0"/>
-    <w:lsdException w:name="Colorful Shading Accent 4" w:semiHidden="0" w:uiPriority="71" w:unhideWhenUsed="0"/>
-    <w:lsdException w:name="Colorful List Accent 4" w:semiHidden="0" w:uiPriority="72" w:unhideWhenUsed="0"/>
-    <w:lsdException w:name="Colorful Grid Accent 4" w:semiHidden="0" w:uiPriority="73" w:unhideWhenUsed="0"/>
-    <w:lsdException w:name="Light Shading Accent 5" w:semiHidden="0" w:uiPriority="60" w:unhideWhenUsed="0"/>
-    <w:lsdException w:name="Light List Accent 5" w:semiHidden="0" w:uiPriority="61" w:unhideWhenUsed="0"/>
-    <w:lsdException w:name="Light Grid Accent 5" w:semiHidden="0" w:uiPriority="62" w:unhideWhenUsed="0"/>
-    <w:lsdException w:name="Medium Shading 1 Accent 5" w:semiHidden="0" w:uiPriority="63" w:unhideWhenUsed="0"/>
-    <w:lsdException w:name="Medium Shading 2 Accent 5" w:semiHidden="0" w:uiPriority="64" w:unhideWhenUsed="0"/>
-    <w:lsdException w:name="Medium List 1 Accent 5" w:semiHidden="0" w:uiPriority="65" w:unhideWhenUsed="0"/>
-    <w:lsdException w:name="Medium List 2 Accent 5" w:semiHidden="0" w:uiPriority="66" w:unhideWhenUsed="0"/>
-    <w:lsdException w:name="Medium Grid 1 Accent 5" w:semiHidden="0" w:uiPriority="67" w:unhideWhenUsed="0"/>
-    <w:lsdException w:name="Medium Grid 2 Accent 5" w:semiHidden="0" w:uiPriority="68" w:unhideWhenUsed="0"/>
-    <w:lsdException w:name="Medium Grid 3 Accent 5" w:semiHidden="0" w:uiPriority="69" w:unhideWhenUsed="0"/>
-    <w:lsdException w:name="Dark List Accent 5" w:semiHidden="0" w:uiPriority="70" w:unhideWhenUsed="0"/>
-    <w:lsdException w:name="Colorful Shading Accent 5" w:semiHidden="0" w:uiPriority="71" w:unhideWhenUsed="0"/>
-    <w:lsdException w:name="Colorful List Accent 5" w:semiHidden="0" w:uiPriority="72" w:unhideWhenUsed="0"/>
-    <w:lsdException w:name="Colorful Grid Accent 5" w:semiHidden="0" w:uiPriority="73" w:unhideWhenUsed="0"/>
-    <w:lsdException w:name="Light Shading Accent 6" w:semiHidden="0" w:uiPriority="60" w:unhideWhenUsed="0"/>
-    <w:lsdException w:name="Light List Accent 6" w:semiHidden="0" w:uiPriority="61" w:unhideWhenUsed="0"/>
-    <w:lsdException w:name="Light Grid Accent 6" w:semiHidden="0" w:uiPriority="62" w:unhideWhenUsed="0"/>
-    <w:lsdException w:name="Medium Shading 1 Accent 6" w:semiHidden="0" w:uiPriority="63" w:unhideWhenUsed="0"/>
-    <w:lsdException w:name="Medium Shading 2 Accent 6" w:semiHidden="0" w:uiPriority="64" w:unhideWhenUsed="0"/>
-    <w:lsdException w:name="Medium List 1 Accent 6" w:semiHidden="0" w:uiPriority="65" w:unhideWhenUsed="0"/>
-    <w:lsdException w:name="Medium List 2 Accent 6" w:semiHidden="0" w:uiPriority="66" w:unhideWhenUsed="0"/>
-    <w:lsdException w:name="Medium Grid 1 Accent 6" w:semiHidden="0" w:uiPriority="67" w:unhideWhenUsed="0"/>
-    <w:lsdException w:name="Medium Grid 2 Accent 6" w:semiHidden="0" w:uiPriority="68" w:unhideWhenUsed="0"/>
-    <w:lsdException w:name="Medium Grid 3 Accent 6" w:semiHidden="0" w:uiPriority="69" w:unhideWhenUsed="0"/>
-    <w:lsdException w:name="Dark List Accent 6" w:semiHidden="0" w:uiPriority="70" w:unhideWhenUsed="0"/>
-    <w:lsdException w:name="Colorful Shading Accent 6" w:semiHidden="0" w:uiPriority="71" w:unhideWhenUsed="0"/>
-    <w:lsdException w:name="Colorful List Accent 6" w:semiHidden="0" w:uiPriority="72" w:unhideWhenUsed="0"/>
-    <w:lsdException w:name="Colorful Grid Accent 6" w:semiHidden="0" w:uiPriority="73" w:unhideWhenUsed="0"/>
-    <w:lsdException w:name="Subtle Emphasis" w:semiHidden="0" w:uiPriority="19" w:unhideWhenUsed="0" w:qFormat="1"/>
-    <w:lsdException w:name="Intense Emphasis" w:semiHidden="0" w:uiPriority="21" w:unhideWhenUsed="0" w:qFormat="1"/>
-    <w:lsdException w:name="Subtle Reference" w:semiHidden="0" w:uiPriority="31" w:unhideWhenUsed="0" w:qFormat="1"/>
-    <w:lsdException w:name="Intense Reference" w:semiHidden="0" w:uiPriority="32" w:unhideWhenUsed="0" w:qFormat="1"/>
-    <w:lsdException w:name="Book Title" w:semiHidden="0" w:uiPriority="33" w:unhideWhenUsed="0" w:qFormat="1"/>
-    <w:lsdException w:name="Bibliography" w:uiPriority="37"/>
-    <w:lsdException w:name="TOC Heading" w:uiPriority="39" w:qFormat="1"/>
+  <w:latentStyles w:defLockedState="0" w:defUIPriority="99" w:defSemiHidden="0" w:defUnhideWhenUsed="0" w:defQFormat="0" w:count="371">
+    <w:lsdException w:name="Normal" w:uiPriority="0" w:qFormat="1"/>
+    <w:lsdException w:name="heading 1" w:uiPriority="9" w:qFormat="1"/>
+    <w:lsdException w:name="heading 2" w:semiHidden="1" w:uiPriority="9" w:unhideWhenUsed="1" w:qFormat="1"/>
+    <w:lsdException w:name="heading 3" w:semiHidden="1" w:uiPriority="9" w:unhideWhenUsed="1" w:qFormat="1"/>
+    <w:lsdException w:name="heading 4" w:semiHidden="1" w:uiPriority="9" w:unhideWhenUsed="1" w:qFormat="1"/>
+    <w:lsdException w:name="heading 5" w:semiHidden="1" w:uiPriority="9" w:unhideWhenUsed="1" w:qFormat="1"/>
+    <w:lsdException w:name="heading 6" w:semiHidden="1" w:uiPriority="9" w:unhideWhenUsed="1" w:qFormat="1"/>
+    <w:lsdException w:name="heading 7" w:semiHidden="1" w:uiPriority="9" w:unhideWhenUsed="1" w:qFormat="1"/>
+    <w:lsdException w:name="heading 8" w:semiHidden="1" w:uiPriority="9" w:unhideWhenUsed="1" w:qFormat="1"/>
+    <w:lsdException w:name="heading 9" w:semiHidden="1" w:uiPriority="9" w:unhideWhenUsed="1" w:qFormat="1"/>
+    <w:lsdException w:name="index 1" w:semiHidden="1" w:unhideWhenUsed="1"/>
+    <w:lsdException w:name="index 2" w:semiHidden="1" w:unhideWhenUsed="1"/>
+    <w:lsdException w:name="index 3" w:semiHidden="1" w:unhideWhenUsed="1"/>
+    <w:lsdException w:name="index 4" w:semiHidden="1" w:unhideWhenUsed="1"/>
+    <w:lsdException w:name="index 5" w:semiHidden="1" w:unhideWhenUsed="1"/>
+    <w:lsdException w:name="index 6" w:semiHidden="1" w:unhideWhenUsed="1"/>
+    <w:lsdException w:name="index 7" w:semiHidden="1" w:unhideWhenUsed="1"/>
+    <w:lsdException w:name="index 8" w:semiHidden="1" w:unhideWhenUsed="1"/>
+    <w:lsdException w:name="index 9" w:semiHidden="1" w:unhideWhenUsed="1"/>
+    <w:lsdException w:name="toc 1" w:semiHidden="1" w:uiPriority="39" w:unhideWhenUsed="1"/>
+    <w:lsdException w:name="toc 2" w:semiHidden="1" w:uiPriority="39" w:unhideWhenUsed="1"/>
+    <w:lsdException w:name="toc 3" w:semiHidden="1" w:uiPriority="39" w:unhideWhenUsed="1"/>
+    <w:lsdException w:name="toc 4" w:semiHidden="1" w:uiPriority="39" w:unhideWhenUsed="1"/>
+    <w:lsdException w:name="toc 5" w:semiHidden="1" w:uiPriority="39" w:unhideWhenUsed="1"/>
+    <w:lsdException w:name="toc 6" w:semiHidden="1" w:uiPriority="39" w:unhideWhenUsed="1"/>
+    <w:lsdException w:name="toc 7" w:semiHidden="1" w:uiPriority="39" w:unhideWhenUsed="1"/>
+    <w:lsdException w:name="toc 8" w:semiHidden="1" w:uiPriority="39" w:unhideWhenUsed="1"/>
+    <w:lsdException w:name="toc 9" w:semiHidden="1" w:uiPriority="39" w:unhideWhenUsed="1"/>
+    <w:lsdException w:name="Normal Indent" w:semiHidden="1" w:unhideWhenUsed="1"/>
+    <w:lsdException w:name="footnote text" w:semiHidden="1" w:unhideWhenUsed="1"/>
+    <w:lsdException w:name="annotation text" w:semiHidden="1" w:unhideWhenUsed="1"/>
+    <w:lsdException w:name="header" w:semiHidden="1" w:unhideWhenUsed="1"/>
+    <w:lsdException w:name="footer" w:semiHidden="1" w:unhideWhenUsed="1"/>
+    <w:lsdException w:name="index heading" w:semiHidden="1" w:unhideWhenUsed="1"/>
+    <w:lsdException w:name="caption" w:semiHidden="1" w:uiPriority="35" w:unhideWhenUsed="1" w:qFormat="1"/>
+    <w:lsdException w:name="table of figures" w:semiHidden="1" w:unhideWhenUsed="1"/>
+    <w:lsdException w:name="envelope address" w:semiHidden="1" w:unhideWhenUsed="1"/>
+    <w:lsdException w:name="envelope return" w:semiHidden="1" w:unhideWhenUsed="1"/>
+    <w:lsdException w:name="footnote reference" w:semiHidden="1" w:unhideWhenUsed="1"/>
+    <w:lsdException w:name="annotation reference" w:semiHidden="1" w:unhideWhenUsed="1"/>
+    <w:lsdException w:name="line number" w:semiHidden="1" w:unhideWhenUsed="1"/>
+    <w:lsdException w:name="page number" w:semiHidden="1" w:unhideWhenUsed="1"/>
+    <w:lsdException w:name="endnote reference" w:semiHidden="1" w:unhideWhenUsed="1"/>
+    <w:lsdException w:name="endnote text" w:semiHidden="1" w:unhideWhenUsed="1"/>
+    <w:lsdException w:name="table of authorities" w:semiHidden="1" w:unhideWhenUsed="1"/>
+    <w:lsdException w:name="macro" w:semiHidden="1" w:unhideWhenUsed="1"/>
+    <w:lsdException w:name="toa heading" w:semiHidden="1" w:unhideWhenUsed="1"/>
+    <w:lsdException w:name="List" w:semiHidden="1" w:unhideWhenUsed="1"/>
+    <w:lsdException w:name="List Bullet" w:semiHidden="1" w:unhideWhenUsed="1"/>
+    <w:lsdException w:name="List Number" w:semiHidden="1" w:unhideWhenUsed="1"/>
+    <w:lsdException w:name="List 2" w:semiHidden="1" w:unhideWhenUsed="1"/>
+    <w:lsdException w:name="List 3" w:semiHidden="1" w:unhideWhenUsed="1"/>
+    <w:lsdException w:name="List 4" w:semiHidden="1" w:unhideWhenUsed="1"/>
+    <w:lsdException w:name="List 5" w:semiHidden="1" w:unhideWhenUsed="1"/>
+    <w:lsdException w:name="List Bullet 2" w:semiHidden="1" w:unhideWhenUsed="1"/>
+    <w:lsdException w:name="List Bullet 3" w:semiHidden="1" w:unhideWhenUsed="1"/>
+    <w:lsdException w:name="List Bullet 4" w:semiHidden="1" w:unhideWhenUsed="1"/>
+    <w:lsdException w:name="List Bullet 5" w:semiHidden="1" w:unhideWhenUsed="1"/>
+    <w:lsdException w:name="List Number 2" w:semiHidden="1" w:unhideWhenUsed="1"/>
+    <w:lsdException w:name="List Number 3" w:semiHidden="1" w:unhideWhenUsed="1"/>
+    <w:lsdException w:name="List Number 4" w:semiHidden="1" w:unhideWhenUsed="1"/>
+    <w:lsdException w:name="List Number 5" w:semiHidden="1" w:unhideWhenUsed="1"/>
+    <w:lsdException w:name="Title" w:uiPriority="10" w:qFormat="1"/>
+    <w:lsdException w:name="Closing" w:semiHidden="1" w:unhideWhenUsed="1"/>
+    <w:lsdException w:name="Signature" w:semiHidden="1" w:unhideWhenUsed="1"/>
+    <w:lsdException w:name="Default Paragraph Font" w:semiHidden="1" w:uiPriority="1" w:unhideWhenUsed="1"/>
+    <w:lsdException w:name="Body Text" w:semiHidden="1" w:unhideWhenUsed="1"/>
+    <w:lsdException w:name="Body Text Indent" w:semiHidden="1" w:unhideWhenUsed="1"/>
+    <w:lsdException w:name="List Continue" w:semiHidden="1" w:unhideWhenUsed="1"/>
+    <w:lsdException w:name="List Continue 2" w:semiHidden="1" w:unhideWhenUsed="1"/>
+    <w:lsdException w:name="List Continue 3" w:semiHidden="1" w:unhideWhenUsed="1"/>
+    <w:lsdException w:name="List Continue 4" w:semiHidden="1" w:unhideWhenUsed="1"/>
+    <w:lsdException w:name="List Continue 5" w:semiHidden="1" w:unhideWhenUsed="1"/>
+    <w:lsdException w:name="Message Header" w:semiHidden="1" w:unhideWhenUsed="1"/>
+    <w:lsdException w:name="Subtitle" w:uiPriority="11" w:qFormat="1"/>
+    <w:lsdException w:name="Salutation" w:semiHidden="1" w:unhideWhenUsed="1"/>
+    <w:lsdException w:name="Date" w:semiHidden="1" w:unhideWhenUsed="1"/>
+    <w:lsdException w:name="Body Text First Indent" w:semiHidden="1" w:unhideWhenUsed="1"/>
+    <w:lsdException w:name="Body Text First Indent 2" w:semiHidden="1" w:unhideWhenUsed="1"/>
+    <w:lsdException w:name="Note Heading" w:semiHidden="1" w:unhideWhenUsed="1"/>
+    <w:lsdException w:name="Body Text 2" w:semiHidden="1" w:unhideWhenUsed="1"/>
+    <w:lsdException w:name="Body Text 3" w:semiHidden="1" w:unhideWhenUsed="1"/>
+    <w:lsdException w:name="Body Text Indent 2" w:semiHidden="1" w:unhideWhenUsed="1"/>
+    <w:lsdException w:name="Body Text Indent 3" w:semiHidden="1" w:unhideWhenUsed="1"/>
+    <w:lsdException w:name="Block Text" w:semiHidden="1" w:unhideWhenUsed="1"/>
+    <w:lsdException w:name="Hyperlink" w:semiHidden="1" w:unhideWhenUsed="1"/>
+    <w:lsdException w:name="FollowedHyperlink" w:semiHidden="1" w:unhideWhenUsed="1"/>
+    <w:lsdException w:name="Strong" w:uiPriority="22" w:qFormat="1"/>
+    <w:lsdException w:name="Emphasis" w:uiPriority="20" w:qFormat="1"/>
+    <w:lsdException w:name="Document Map" w:semiHidden="1" w:unhideWhenUsed="1"/>
+    <w:lsdException w:name="Plain Text" w:semiHidden="1" w:unhideWhenUsed="1"/>
+    <w:lsdException w:name="E-mail Signature" w:semiHidden="1" w:unhideWhenUsed="1"/>
+    <w:lsdException w:name="HTML Top of Form" w:semiHidden="1" w:unhideWhenUsed="1"/>
+    <w:lsdException w:name="HTML Bottom of Form" w:semiHidden="1" w:unhideWhenUsed="1"/>
+    <w:lsdException w:name="Normal (Web)" w:semiHidden="1" w:unhideWhenUsed="1"/>
+    <w:lsdException w:name="HTML Acronym" w:semiHidden="1" w:unhideWhenUsed="1"/>
+    <w:lsdException w:name="HTML Address" w:semiHidden="1" w:unhideWhenUsed="1"/>
+    <w:lsdException w:name="HTML Cite" w:semiHidden="1" w:unhideWhenUsed="1"/>
+    <w:lsdException w:name="HTML Code" w:semiHidden="1" w:unhideWhenUsed="1"/>
+    <w:lsdException w:name="HTML Definition" w:semiHidden="1" w:unhideWhenUsed="1"/>
+    <w:lsdException w:name="HTML Keyboard" w:semiHidden="1" w:unhideWhenUsed="1"/>
+    <w:lsdException w:name="HTML Preformatted" w:semiHidden="1" w:unhideWhenUsed="1"/>
+    <w:lsdException w:name="HTML Sample" w:semiHidden="1" w:unhideWhenUsed="1"/>
+    <w:lsdException w:name="HTML Typewriter" w:semiHidden="1" w:unhideWhenUsed="1"/>
+    <w:lsdException w:name="HTML Variable" w:semiHidden="1" w:unhideWhenUsed="1"/>
+    <w:lsdException w:name="Normal Table" w:semiHidden="1" w:unhideWhenUsed="1"/>
+    <w:lsdException w:name="annotation subject" w:semiHidden="1" w:unhideWhenUsed="1"/>
+    <w:lsdException w:name="No List" w:semiHidden="1" w:unhideWhenUsed="1"/>
+    <w:lsdException w:name="Outline List 1" w:semiHidden="1" w:unhideWhenUsed="1"/>
+    <w:lsdException w:name="Outline List 2" w:semiHidden="1" w:unhideWhenUsed="1"/>
+    <w:lsdException w:name="Outline List 3" w:semiHidden="1" w:unhideWhenUsed="1"/>
+    <w:lsdException w:name="Table Simple 1" w:semiHidden="1" w:unhideWhenUsed="1"/>
+    <w:lsdException w:name="Table Simple 2" w:semiHidden="1" w:unhideWhenUsed="1"/>
+    <w:lsdException w:name="Table Simple 3" w:semiHidden="1" w:unhideWhenUsed="1"/>
+    <w:lsdException w:name="Table Classic 1" w:semiHidden="1" w:unhideWhenUsed="1"/>
+    <w:lsdException w:name="Table Classic 2" w:semiHidden="1" w:unhideWhenUsed="1"/>
+    <w:lsdException w:name="Table Classic 3" w:semiHidden="1" w:unhideWhenUsed="1"/>
+    <w:lsdException w:name="Table Classic 4" w:semiHidden="1" w:unhideWhenUsed="1"/>
+    <w:lsdException w:name="Table Colorful 1" w:semiHidden="1" w:unhideWhenUsed="1"/>
+    <w:lsdException w:name="Table Colorful 2" w:semiHidden="1" w:unhideWhenUsed="1"/>
+    <w:lsdException w:name="Table Colorful 3" w:semiHidden="1" w:unhideWhenUsed="1"/>
+    <w:lsdException w:name="Table Columns 1" w:semiHidden="1" w:unhideWhenUsed="1"/>
+    <w:lsdException w:name="Table Columns 2" w:semiHidden="1" w:unhideWhenUsed="1"/>
+    <w:lsdException w:name="Table Columns 3" w:semiHidden="1" w:unhideWhenUsed="1"/>
+    <w:lsdException w:name="Table Columns 4" w:semiHidden="1" w:unhideWhenUsed="1"/>
+    <w:lsdException w:name="Table Columns 5" w:semiHidden="1" w:unhideWhenUsed="1"/>
+    <w:lsdException w:name="Table Grid 1" w:semiHidden="1" w:unhideWhenUsed="1"/>
+    <w:lsdException w:name="Table Grid 2" w:semiHidden="1" w:unhideWhenUsed="1"/>
+    <w:lsdException w:name="Table Grid 3" w:semiHidden="1" w:unhideWhenUsed="1"/>
+    <w:lsdException w:name="Table Grid 4" w:semiHidden="1" w:unhideWhenUsed="1"/>
+    <w:lsdException w:name="Table Grid 5" w:semiHidden="1" w:unhideWhenUsed="1"/>
+    <w:lsdException w:name="Table Grid 6" w:semiHidden="1" w:unhideWhenUsed="1"/>
+    <w:lsdException w:name="Table Grid 7" w:semiHidden="1" w:unhideWhenUsed="1"/>
+    <w:lsdException w:name="Table Grid 8" w:semiHidden="1" w:unhideWhenUsed="1"/>
+    <w:lsdException w:name="Table List 1" w:semiHidden="1" w:unhideWhenUsed="1"/>
+    <w:lsdException w:name="Table List 2" w:semiHidden="1" w:unhideWhenUsed="1"/>
+    <w:lsdException w:name="Table List 3" w:semiHidden="1" w:unhideWhenUsed="1"/>
+    <w:lsdException w:name="Table List 4" w:semiHidden="1" w:unhideWhenUsed="1"/>
+    <w:lsdException w:name="Table List 5" w:semiHidden="1" w:unhideWhenUsed="1"/>
+    <w:lsdException w:name="Table List 6" w:semiHidden="1" w:unhideWhenUsed="1"/>
+    <w:lsdException w:name="Table List 7" w:semiHidden="1" w:unhideWhenUsed="1"/>
+    <w:lsdException w:name="Table List 8" w:semiHidden="1" w:unhideWhenUsed="1"/>
+    <w:lsdException w:name="Table 3D effects 1" w:semiHidden="1" w:unhideWhenUsed="1"/>
+    <w:lsdException w:name="Table 3D effects 2" w:semiHidden="1" w:unhideWhenUsed="1"/>
+    <w:lsdException w:name="Table 3D effects 3" w:semiHidden="1" w:unhideWhenUsed="1"/>
+    <w:lsdException w:name="Table Contemporary" w:semiHidden="1" w:unhideWhenUsed="1"/>
+    <w:lsdException w:name="Table Elegant" w:semiHidden="1" w:unhideWhenUsed="1"/>
+    <w:lsdException w:name="Table Professional" w:semiHidden="1" w:unhideWhenUsed="1"/>
+    <w:lsdException w:name="Table Subtle 1" w:semiHidden="1" w:unhideWhenUsed="1"/>
+    <w:lsdException w:name="Table Subtle 2" w:semiHidden="1" w:unhideWhenUsed="1"/>
+    <w:lsdException w:name="Table Web 1" w:semiHidden="1" w:unhideWhenUsed="1"/>
+    <w:lsdException w:name="Table Web 2" w:semiHidden="1" w:unhideWhenUsed="1"/>
+    <w:lsdException w:name="Table Web 3" w:semiHidden="1" w:unhideWhenUsed="1"/>
+    <w:lsdException w:name="Balloon Text" w:semiHidden="1" w:unhideWhenUsed="1"/>
+    <w:lsdException w:name="Table Grid" w:uiPriority="59"/>
+    <w:lsdException w:name="Table Theme" w:semiHidden="1" w:unhideWhenUsed="1"/>
+    <w:lsdException w:name="Placeholder Text" w:semiHidden="1"/>
+    <w:lsdException w:name="No Spacing" w:uiPriority="1" w:qFormat="1"/>
+    <w:lsdException w:name="Light Shading" w:uiPriority="60"/>
+    <w:lsdException w:name="Light List" w:uiPriority="61"/>
+    <w:lsdException w:name="Light Grid" w:uiPriority="62"/>
+    <w:lsdException w:name="Medium Shading 1" w:uiPriority="63"/>
+    <w:lsdException w:name="Medium Shading 2" w:uiPriority="64"/>
+    <w:lsdException w:name="Medium List 1" w:uiPriority="65"/>
+    <w:lsdException w:name="Medium List 2" w:uiPriority="66"/>
+    <w:lsdException w:name="Medium Grid 1" w:uiPriority="67"/>
+    <w:lsdException w:name="Medium Grid 2" w:uiPriority="68"/>
+    <w:lsdException w:name="Medium Grid 3" w:uiPriority="69"/>
+    <w:lsdException w:name="Dark List" w:uiPriority="70"/>
+    <w:lsdException w:name="Colorful Shading" w:uiPriority="71"/>
+    <w:lsdException w:name="Colorful List" w:uiPriority="72"/>
+    <w:lsdException w:name="Colorful Grid" w:uiPriority="73"/>
+    <w:lsdException w:name="Light Shading Accent 1" w:uiPriority="60"/>
+    <w:lsdException w:name="Light List Accent 1" w:uiPriority="61"/>
+    <w:lsdException w:name="Light Grid Accent 1" w:uiPriority="62"/>
+    <w:lsdException w:name="Medium Shading 1 Accent 1" w:uiPriority="63"/>
+    <w:lsdException w:name="Medium Shading 2 Accent 1" w:uiPriority="64"/>
+    <w:lsdException w:name="Medium List 1 Accent 1" w:uiPriority="65"/>
+    <w:lsdException w:name="Revision" w:semiHidden="1"/>
+    <w:lsdException w:name="List Paragraph" w:uiPriority="34" w:qFormat="1"/>
+    <w:lsdException w:name="Quote" w:uiPriority="29" w:qFormat="1"/>
+    <w:lsdException w:name="Intense Quote" w:uiPriority="30" w:qFormat="1"/>
+    <w:lsdException w:name="Medium List 2 Accent 1" w:uiPriority="66"/>
+    <w:lsdException w:name="Medium Grid 1 Accent 1" w:uiPriority="67"/>
+    <w:lsdException w:name="Medium Grid 2 Accent 1" w:uiPriority="68"/>
+    <w:lsdException w:name="Medium Grid 3 Accent 1" w:uiPriority="69"/>
+    <w:lsdException w:name="Dark List Accent 1" w:uiPriority="70"/>
+    <w:lsdException w:name="Colorful Shading Accent 1" w:uiPriority="71"/>
+    <w:lsdException w:name="Colorful List Accent 1" w:uiPriority="72"/>
+    <w:lsdException w:name="Colorful Grid Accent 1" w:uiPriority="73"/>
+    <w:lsdException w:name="Light Shading Accent 2" w:uiPriority="60"/>
+    <w:lsdException w:name="Light List Accent 2" w:uiPriority="61"/>
+    <w:lsdException w:name="Light Grid Accent 2" w:uiPriority="62"/>
+    <w:lsdException w:name="Medium Shading 1 Accent 2" w:uiPriority="63"/>
+    <w:lsdException w:name="Medium Shading 2 Accent 2" w:uiPriority="64"/>
+    <w:lsdException w:name="Medium List 1 Accent 2" w:uiPriority="65"/>
+    <w:lsdException w:name="Medium List 2 Accent 2" w:uiPriority="66"/>
+    <w:lsdException w:name="Medium Grid 1 Accent 2" w:uiPriority="67"/>
+    <w:lsdException w:name="Medium Grid 2 Accent 2" w:uiPriority="68"/>
+    <w:lsdException w:name="Medium Grid 3 Accent 2" w:uiPriority="69"/>
+    <w:lsdException w:name="Dark List Accent 2" w:uiPriority="70"/>
+    <w:lsdException w:name="Colorful Shading Accent 2" w:uiPriority="71"/>
+    <w:lsdException w:name="Colorful List Accent 2" w:uiPriority="72"/>
+    <w:lsdException w:name="Colorful Grid Accent 2" w:uiPriority="73"/>
+    <w:lsdException w:name="Light Shading Accent 3" w:uiPriority="60"/>
+    <w:lsdException w:name="Light List Accent 3" w:uiPriority="61"/>
+    <w:lsdException w:name="Light Grid Accent 3" w:uiPriority="62"/>
+    <w:lsdException w:name="Medium Shading 1 Accent 3" w:uiPriority="63"/>
+    <w:lsdException w:name="Medium Shading 2 Accent 3" w:uiPriority="64"/>
+    <w:lsdException w:name="Medium List 1 Accent 3" w:uiPriority="65"/>
+    <w:lsdException w:name="Medium List 2 Accent 3" w:uiPriority="66"/>
+    <w:lsdException w:name="Medium Grid 1 Accent 3" w:uiPriority="67"/>
+    <w:lsdException w:name="Medium Grid 2 Accent 3" w:uiPriority="68"/>
+    <w:lsdException w:name="Medium Grid 3 Accent 3" w:uiPriority="69"/>
+    <w:lsdException w:name="Dark List Accent 3" w:uiPriority="70"/>
+    <w:lsdException w:name="Colorful Shading Accent 3" w:uiPriority="71"/>
+    <w:lsdException w:name="Colorful List Accent 3" w:uiPriority="72"/>
+    <w:lsdException w:name="Colorful Grid Accent 3" w:uiPriority="73"/>
+    <w:lsdException w:name="Light Shading Accent 4" w:uiPriority="60"/>
+    <w:lsdException w:name="Light List Accent 4" w:uiPriority="61"/>
+    <w:lsdException w:name="Light Grid Accent 4" w:uiPriority="62"/>
+    <w:lsdException w:name="Medium Shading 1 Accent 4" w:uiPriority="63"/>
+    <w:lsdException w:name="Medium Shading 2 Accent 4" w:uiPriority="64"/>
+    <w:lsdException w:name="Medium List 1 Accent 4" w:uiPriority="65"/>
+    <w:lsdException w:name="Medium List 2 Accent 4" w:uiPriority="66"/>
+    <w:lsdException w:name="Medium Grid 1 Accent 4" w:uiPriority="67"/>
+    <w:lsdException w:name="Medium Grid 2 Accent 4" w:uiPriority="68"/>
+    <w:lsdException w:name="Medium Grid 3 Accent 4" w:uiPriority="69"/>
+    <w:lsdException w:name="Dark List Accent 4" w:uiPriority="70"/>
+    <w:lsdException w:name="Colorful Shading Accent 4" w:uiPriority="71"/>
+    <w:lsdException w:name="Colorful List Accent 4" w:uiPriority="72"/>
+    <w:lsdException w:name="Colorful Grid Accent 4" w:uiPriority="73"/>
+    <w:lsdException w:name="Light Shading Accent 5" w:uiPriority="60"/>
+    <w:lsdException w:name="Light List Accent 5" w:uiPriority="61"/>
+    <w:lsdException w:name="Light Grid Accent 5" w:uiPriority="62"/>
+    <w:lsdException w:name="Medium Shading 1 Accent 5" w:uiPriority="63"/>
+    <w:lsdException w:name="Medium Shading 2 Accent 5" w:uiPriority="64"/>
+    <w:lsdException w:name="Medium List 1 Accent 5" w:uiPriority="65"/>
+    <w:lsdException w:name="Medium List 2 Accent 5" w:uiPriority="66"/>
+    <w:lsdException w:name="Medium Grid 1 Accent 5" w:uiPriority="67"/>
+    <w:lsdException w:name="Medium Grid 2 Accent 5" w:uiPriority="68"/>
+    <w:lsdException w:name="Medium Grid 3 Accent 5" w:uiPriority="69"/>
+    <w:lsdException w:name="Dark List Accent 5" w:uiPriority="70"/>
+    <w:lsdException w:name="Colorful Shading Accent 5" w:uiPriority="71"/>
+    <w:lsdException w:name="Colorful List Accent 5" w:uiPriority="72"/>
+    <w:lsdException w:name="Colorful Grid Accent 5" w:uiPriority="73"/>
+    <w:lsdException w:name="Light Shading Accent 6" w:uiPriority="60"/>
+    <w:lsdException w:name="Light List Accent 6" w:uiPriority="61"/>
+    <w:lsdException w:name="Light Grid Accent 6" w:uiPriority="62"/>
+    <w:lsdException w:name="Medium Shading 1 Accent 6" w:uiPriority="63"/>
+    <w:lsdException w:name="Medium Shading 2 Accent 6" w:uiPriority="64"/>
+    <w:lsdException w:name="Medium List 1 Accent 6" w:uiPriority="65"/>
+    <w:lsdException w:name="Medium List 2 Accent 6" w:uiPriority="66"/>
+    <w:lsdException w:name="Medium Grid 1 Accent 6" w:uiPriority="67"/>
+    <w:lsdException w:name="Medium Grid 2 Accent 6" w:uiPriority="68"/>
+    <w:lsdException w:name="Medium Grid 3 Accent 6" w:uiPriority="69"/>
+    <w:lsdException w:name="Dark List Accent 6" w:uiPriority="70"/>
+    <w:lsdException w:name="Colorful Shading Accent 6" w:uiPriority="71"/>
+    <w:lsdException w:name="Colorful List Accent 6" w:uiPriority="72"/>
+    <w:lsdException w:name="Colorful Grid Accent 6" w:uiPriority="73"/>
+    <w:lsdException w:name="Subtle Emphasis" w:uiPriority="19" w:qFormat="1"/>
+    <w:lsdException w:name="Intense Emphasis" w:uiPriority="21" w:qFormat="1"/>
+    <w:lsdException w:name="Subtle Reference" w:uiPriority="31" w:qFormat="1"/>
+    <w:lsdException w:name="Intense Reference" w:uiPriority="32" w:qFormat="1"/>
+    <w:lsdException w:name="Book Title" w:uiPriority="33" w:qFormat="1"/>
+    <w:lsdException w:name="Bibliography" w:semiHidden="1" w:uiPriority="37" w:unhideWhenUsed="1"/>
+    <w:lsdException w:name="TOC Heading" w:semiHidden="1" w:uiPriority="39" w:unhideWhenUsed="1" w:qFormat="1"/>
+    <w:lsdException w:name="Plain Table 1" w:uiPriority="41"/>
+    <w:lsdException w:name="Plain Table 2" w:uiPriority="42"/>
+    <w:lsdException w:name="Plain Table 3" w:uiPriority="43"/>
+    <w:lsdException w:name="Plain Table 4" w:uiPriority="44"/>
+    <w:lsdException w:name="Plain Table 5" w:uiPriority="45"/>
+    <w:lsdException w:name="Grid Table Light" w:uiPriority="40"/>
+    <w:lsdException w:name="Grid Table 1 Light" w:uiPriority="46"/>
+    <w:lsdException w:name="Grid Table 2" w:uiPriority="47"/>
+    <w:lsdException w:name="Grid Table 3" w:uiPriority="48"/>
+    <w:lsdException w:name="Grid Table 4" w:uiPriority="49"/>
+    <w:lsdException w:name="Grid Table 5 Dark" w:uiPriority="50"/>
+    <w:lsdException w:name="Grid Table 6 Colorful" w:uiPriority="51"/>
+    <w:lsdException w:name="Grid Table 7 Colorful" w:uiPriority="52"/>
+    <w:lsdException w:name="Grid Table 1 Light Accent 1" w:uiPriority="46"/>
+    <w:lsdException w:name="Grid Table 2 Accent 1" w:uiPriority="47"/>
+    <w:lsdException w:name="Grid Table 3 Accent 1" w:uiPriority="48"/>
+    <w:lsdException w:name="Grid Table 4 Accent 1" w:uiPriority="49"/>
+    <w:lsdException w:name="Grid Table 5 Dark Accent 1" w:uiPriority="50"/>
+    <w:lsdException w:name="Grid Table 6 Colorful Accent 1" w:uiPriority="51"/>
+    <w:lsdException w:name="Grid Table 7 Colorful Accent 1" w:uiPriority="52"/>
+    <w:lsdException w:name="Grid Table 1 Light Accent 2" w:uiPriority="46"/>
+    <w:lsdException w:name="Grid Table 2 Accent 2" w:uiPriority="47"/>
+    <w:lsdException w:name="Grid Table 3 Accent 2" w:uiPriority="48"/>
+    <w:lsdException w:name="Grid Table 4 Accent 2" w:uiPriority="49"/>
+    <w:lsdException w:name="Grid Table 5 Dark Accent 2" w:uiPriority="50"/>
+    <w:lsdException w:name="Grid Table 6 Colorful Accent 2" w:uiPriority="51"/>
+    <w:lsdException w:name="Grid Table 7 Colorful Accent 2" w:uiPriority="52"/>
+    <w:lsdException w:name="Grid Table 1 Light Accent 3" w:uiPriority="46"/>
+    <w:lsdException w:name="Grid Table 2 Accent 3" w:uiPriority="47"/>
+    <w:lsdException w:name="Grid Table 3 Accent 3" w:uiPriority="48"/>
+    <w:lsdException w:name="Grid Table 4 Accent 3" w:uiPriority="49"/>
+    <w:lsdException w:name="Grid Table 5 Dark Accent 3" w:uiPriority="50"/>
+    <w:lsdException w:name="Grid Table 6 Colorful Accent 3" w:uiPriority="51"/>
+    <w:lsdException w:name="Grid Table 7 Colorful Accent 3" w:uiPriority="52"/>
+    <w:lsdException w:name="Grid Table 1 Light Accent 4" w:uiPriority="46"/>
+    <w:lsdException w:name="Grid Table 2 Accent 4" w:uiPriority="47"/>
+    <w:lsdException w:name="Grid Table 3 Accent 4" w:uiPriority="48"/>
+    <w:lsdException w:name="Grid Table 4 Accent 4" w:uiPriority="49"/>
+    <w:lsdException w:name="Grid Table 5 Dark Accent 4" w:uiPriority="50"/>
+    <w:lsdException w:name="Grid Table 6 Colorful Accent 4" w:uiPriority="51"/>
+    <w:lsdException w:name="Grid Table 7 Colorful Accent 4" w:uiPriority="52"/>
+    <w:lsdException w:name="Grid Table 1 Light Accent 5" w:uiPriority="46"/>
+    <w:lsdException w:name="Grid Table 2 Accent 5" w:uiPriority="47"/>
+    <w:lsdException w:name="Grid Table 3 Accent 5" w:uiPriority="48"/>
+    <w:lsdException w:name="Grid Table 4 Accent 5" w:uiPriority="49"/>
+    <w:lsdException w:name="Grid Table 5 Dark Accent 5" w:uiPriority="50"/>
+    <w:lsdException w:name="Grid Table 6 Colorful Accent 5" w:uiPriority="51"/>
+    <w:lsdException w:name="Grid Table 7 Colorful Accent 5" w:uiPriority="52"/>
+    <w:lsdException w:name="Grid Table 1 Light Accent 6" w:uiPriority="46"/>
+    <w:lsdException w:name="Grid Table 2 Accent 6" w:uiPriority="47"/>
+    <w:lsdException w:name="Grid Table 3 Accent 6" w:uiPriority="48"/>
+    <w:lsdException w:name="Grid Table 4 Accent 6" w:uiPriority="49"/>
+    <w:lsdException w:name="Grid Table 5 Dark Accent 6" w:uiPriority="50"/>
+    <w:lsdException w:name="Grid Table 6 Colorful Accent 6" w:uiPriority="51"/>
+    <w:lsdException w:name="Grid Table 7 Colorful Accent 6" w:uiPriority="52"/>
+    <w:lsdException w:name="List Table 1 Light" w:uiPriority="46"/>
+    <w:lsdException w:name="List Table 2" w:uiPriority="47"/>
+    <w:lsdException w:name="List Table 3" w:uiPriority="48"/>
+    <w:lsdException w:name="List Table 4" w:uiPriority="49"/>
+    <w:lsdException w:name="List Table 5 Dark" w:uiPriority="50"/>
+    <w:lsdException w:name="List Table 6 Colorful" w:uiPriority="51"/>
+    <w:lsdException w:name="List Table 7 Colorful" w:uiPriority="52"/>
+    <w:lsdException w:name="List Table 1 Light Accent 1" w:uiPriority="46"/>
+    <w:lsdException w:name="List Table 2 Accent 1" w:uiPriority="47"/>
+    <w:lsdException w:name="List Table 3 Accent 1" w:uiPriority="48"/>
+    <w:lsdException w:name="List Table 4 Accent 1" w:uiPriority="49"/>
+    <w:lsdException w:name="List Table 5 Dark Accent 1" w:uiPriority="50"/>
+    <w:lsdException w:name="List Table 6 Colorful Accent 1" w:uiPriority="51"/>
+    <w:lsdException w:name="List Table 7 Colorful Accent 1" w:uiPriority="52"/>
+    <w:lsdException w:name="List Table 1 Light Accent 2" w:uiPriority="46"/>
+    <w:lsdException w:name="List Table 2 Accent 2" w:uiPriority="47"/>
+    <w:lsdException w:name="List Table 3 Accent 2" w:uiPriority="48"/>
+    <w:lsdException w:name="List Table 4 Accent 2" w:uiPriority="49"/>
+    <w:lsdException w:name="List Table 5 Dark Accent 2" w:uiPriority="50"/>
+    <w:lsdException w:name="List Table 6 Colorful Accent 2" w:uiPriority="51"/>
+    <w:lsdException w:name="List Table 7 Colorful Accent 2" w:uiPriority="52"/>
+    <w:lsdException w:name="List Table 1 Light Accent 3" w:uiPriority="46"/>
+    <w:lsdException w:name="List Table 2 Accent 3" w:uiPriority="47"/>
+    <w:lsdException w:name="List Table 3 Accent 3" w:uiPriority="48"/>
+    <w:lsdException w:name="List Table 4 Accent 3" w:uiPriority="49"/>
+    <w:lsdException w:name="List Table 5 Dark Accent 3" w:uiPriority="50"/>
+    <w:lsdException w:name="List Table 6 Colorful Accent 3" w:uiPriority="51"/>
+    <w:lsdException w:name="List Table 7 Colorful Accent 3" w:uiPriority="52"/>
+    <w:lsdException w:name="List Table 1 Light Accent 4" w:uiPriority="46"/>
+    <w:lsdException w:name="List Table 2 Accent 4" w:uiPriority="47"/>
+    <w:lsdException w:name="List Table 3 Accent 4" w:uiPriority="48"/>
+    <w:lsdException w:name="List Table 4 Accent 4" w:uiPriority="49"/>
+    <w:lsdException w:name="List Table 5 Dark Accent 4" w:uiPriority="50"/>
+    <w:lsdException w:name="List Table 6 Colorful Accent 4" w:uiPriority="51"/>
+    <w:lsdException w:name="List Table 7 Colorful Accent 4" w:uiPriority="52"/>
+    <w:lsdException w:name="List Table 1 Light Accent 5" w:uiPriority="46"/>
+    <w:lsdException w:name="List Table 2 Accent 5" w:uiPriority="47"/>
+    <w:lsdException w:name="List Table 3 Accent 5" w:uiPriority="48"/>
+    <w:lsdException w:name="List Table 4 Accent 5" w:uiPriority="49"/>
+    <w:lsdException w:name="List Table 5 Dark Accent 5" w:uiPriority="50"/>
+    <w:lsdException w:name="List Table 6 Colorful Accent 5" w:uiPriority="51"/>
+    <w:lsdException w:name="List Table 7 Colorful Accent 5" w:uiPriority="52"/>
+    <w:lsdException w:name="List Table 1 Light Accent 6" w:uiPriority="46"/>
+    <w:lsdException w:name="List Table 2 Accent 6" w:uiPriority="47"/>
+    <w:lsdException w:name="List Table 3 Accent 6" w:uiPriority="48"/>
+    <w:lsdException w:name="List Table 4 Accent 6" w:uiPriority="49"/>
+    <w:lsdException w:name="List Table 5 Dark Accent 6" w:uiPriority="50"/>
+    <w:lsdException w:name="List Table 6 Colorful Accent 6" w:uiPriority="51"/>
+    <w:lsdException w:name="List Table 7 Colorful Accent 6" w:uiPriority="52"/>
   </w:latentStyles>
   <w:style w:type="paragraph" w:default="1" w:styleId="Normal">
     <w:name w:val="Normal"/>
     <w:qFormat/>
   </w:style>
-  <w:style w:type="paragraph" w:styleId="Overskrift1">
+  <w:style w:type="paragraph" w:styleId="Heading1">
     <w:name w:val="heading 1"/>
     <w:basedOn w:val="Normal"/>
     <w:next w:val="Normal"/>
-    <w:link w:val="Overskrift1Tegn"/>
+    <w:link w:val="Heading1Char"/>
     <w:uiPriority w:val="9"/>
     <w:qFormat/>
     <w:rsid w:val="0093463A"/>
@@ -1608,13 +1720,13 @@
       <w:szCs w:val="28"/>
     </w:rPr>
   </w:style>
-  <w:style w:type="character" w:default="1" w:styleId="Standardskrifttypeiafsnit">
+  <w:style w:type="character" w:default="1" w:styleId="DefaultParagraphFont">
     <w:name w:val="Default Paragraph Font"/>
     <w:uiPriority w:val="1"/>
     <w:semiHidden/>
     <w:unhideWhenUsed/>
   </w:style>
-  <w:style w:type="table" w:default="1" w:styleId="Tabel-Normal">
+  <w:style w:type="table" w:default="1" w:styleId="TableNormal">
     <w:name w:val="Normal Table"/>
     <w:uiPriority w:val="99"/>
     <w:semiHidden/>
@@ -1629,16 +1741,16 @@
       </w:tblCellMar>
     </w:tblPr>
   </w:style>
-  <w:style w:type="numbering" w:default="1" w:styleId="Ingenoversigt">
+  <w:style w:type="numbering" w:default="1" w:styleId="NoList">
     <w:name w:val="No List"/>
     <w:uiPriority w:val="99"/>
     <w:semiHidden/>
     <w:unhideWhenUsed/>
   </w:style>
-  <w:style w:type="character" w:customStyle="1" w:styleId="Overskrift1Tegn">
-    <w:name w:val="Overskrift 1 Tegn"/>
-    <w:basedOn w:val="Standardskrifttypeiafsnit"/>
-    <w:link w:val="Overskrift1"/>
+  <w:style w:type="character" w:customStyle="1" w:styleId="Heading1Char">
+    <w:name w:val="Heading 1 Char"/>
+    <w:basedOn w:val="DefaultParagraphFont"/>
+    <w:link w:val="Heading1"/>
     <w:uiPriority w:val="9"/>
     <w:rsid w:val="0093463A"/>
     <w:rPr>
@@ -1652,7 +1764,7 @@
   </w:style>
   <w:style w:type="character" w:styleId="Hyperlink">
     <w:name w:val="Hyperlink"/>
-    <w:basedOn w:val="Standardskrifttypeiafsnit"/>
+    <w:basedOn w:val="DefaultParagraphFont"/>
     <w:uiPriority w:val="99"/>
     <w:unhideWhenUsed/>
     <w:rsid w:val="0093463A"/>
@@ -1661,7 +1773,7 @@
       <w:u w:val="single"/>
     </w:rPr>
   </w:style>
-  <w:style w:type="paragraph" w:styleId="Listeafsnit">
+  <w:style w:type="paragraph" w:styleId="ListParagraph">
     <w:name w:val="List Paragraph"/>
     <w:basedOn w:val="Normal"/>
     <w:uiPriority w:val="34"/>
@@ -1672,10 +1784,10 @@
       <w:contextualSpacing/>
     </w:pPr>
   </w:style>
-  <w:style w:type="paragraph" w:styleId="Markeringsbobletekst">
+  <w:style w:type="paragraph" w:styleId="BalloonText">
     <w:name w:val="Balloon Text"/>
     <w:basedOn w:val="Normal"/>
-    <w:link w:val="MarkeringsbobletekstTegn"/>
+    <w:link w:val="BalloonTextChar"/>
     <w:uiPriority w:val="99"/>
     <w:semiHidden/>
     <w:unhideWhenUsed/>
@@ -1689,10 +1801,10 @@
       <w:szCs w:val="16"/>
     </w:rPr>
   </w:style>
-  <w:style w:type="character" w:customStyle="1" w:styleId="MarkeringsbobletekstTegn">
-    <w:name w:val="Markeringsbobletekst Tegn"/>
-    <w:basedOn w:val="Standardskrifttypeiafsnit"/>
-    <w:link w:val="Markeringsbobletekst"/>
+  <w:style w:type="character" w:customStyle="1" w:styleId="BalloonTextChar">
+    <w:name w:val="Balloon Text Char"/>
+    <w:basedOn w:val="DefaultParagraphFont"/>
+    <w:link w:val="BalloonText"/>
     <w:uiPriority w:val="99"/>
     <w:semiHidden/>
     <w:rsid w:val="00520B0A"/>
@@ -1702,315 +1814,9 @@
       <w:szCs w:val="16"/>
     </w:rPr>
   </w:style>
-  <w:style w:type="table" w:styleId="Tabel-Gitter">
+  <w:style w:type="table" w:styleId="TableGrid">
     <w:name w:val="Table Grid"/>
-    <w:basedOn w:val="Tabel-Normal"/>
-    <w:uiPriority w:val="59"/>
-    <w:rsid w:val="00FD093D"/>
-    <w:pPr>
-      <w:spacing w:after="0" w:line="240" w:lineRule="auto"/>
-    </w:pPr>
-    <w:tblPr>
-      <w:tblInd w:w="0" w:type="dxa"/>
-      <w:tblBorders>
-        <w:top w:val="single" w:sz="4" w:space="0" w:color="auto"/>
-        <w:left w:val="single" w:sz="4" w:space="0" w:color="auto"/>
-        <w:bottom w:val="single" w:sz="4" w:space="0" w:color="auto"/>
-        <w:right w:val="single" w:sz="4" w:space="0" w:color="auto"/>
-        <w:insideH w:val="single" w:sz="4" w:space="0" w:color="auto"/>
-        <w:insideV w:val="single" w:sz="4" w:space="0" w:color="auto"/>
-      </w:tblBorders>
-      <w:tblCellMar>
-        <w:top w:w="0" w:type="dxa"/>
-        <w:left w:w="108" w:type="dxa"/>
-        <w:bottom w:w="0" w:type="dxa"/>
-        <w:right w:w="108" w:type="dxa"/>
-      </w:tblCellMar>
-    </w:tblPr>
-  </w:style>
-</w:styles>
-</file>
-
-<file path=word/stylesWithEffects.xml><?xml version="1.0" encoding="utf-8"?>
-<w:styles xmlns:wpc="http://schemas.microsoft.com/office/word/2010/wordprocessingCanvas" xmlns:mc="http://schemas.openxmlformats.org/markup-compatibility/2006" xmlns:o="urn:schemas-microsoft-com:office:office" xmlns:r="http://schemas.openxmlformats.org/officeDocument/2006/relationships" xmlns:m="http://schemas.openxmlformats.org/officeDocument/2006/math" xmlns:v="urn:schemas-microsoft-com:vml" xmlns:wp14="http://schemas.microsoft.com/office/word/2010/wordprocessingDrawing" xmlns:wp="http://schemas.openxmlformats.org/drawingml/2006/wordprocessingDrawing" xmlns:w10="urn:schemas-microsoft-com:office:word" xmlns:w="http://schemas.openxmlformats.org/wordprocessingml/2006/main" xmlns:w14="http://schemas.microsoft.com/office/word/2010/wordml" xmlns:wpg="http://schemas.microsoft.com/office/word/2010/wordprocessingGroup" xmlns:wpi="http://schemas.microsoft.com/office/word/2010/wordprocessingInk" xmlns:wne="http://schemas.microsoft.com/office/word/2006/wordml" xmlns:wps="http://schemas.microsoft.com/office/word/2010/wordprocessingShape" mc:Ignorable="w14 wp14">
-  <w:docDefaults>
-    <w:rPrDefault>
-      <w:rPr>
-        <w:rFonts w:asciiTheme="minorHAnsi" w:eastAsiaTheme="minorHAnsi" w:hAnsiTheme="minorHAnsi" w:cstheme="minorBidi"/>
-        <w:sz w:val="22"/>
-        <w:szCs w:val="22"/>
-        <w:lang w:val="da-DK" w:eastAsia="en-US" w:bidi="ar-SA"/>
-      </w:rPr>
-    </w:rPrDefault>
-    <w:pPrDefault>
-      <w:pPr>
-        <w:spacing w:after="200" w:line="276" w:lineRule="auto"/>
-      </w:pPr>
-    </w:pPrDefault>
-  </w:docDefaults>
-  <w:latentStyles w:defLockedState="0" w:defUIPriority="99" w:defSemiHidden="1" w:defUnhideWhenUsed="1" w:defQFormat="0" w:count="267">
-    <w:lsdException w:name="Normal" w:semiHidden="0" w:uiPriority="0" w:unhideWhenUsed="0" w:qFormat="1"/>
-    <w:lsdException w:name="heading 1" w:semiHidden="0" w:uiPriority="9" w:unhideWhenUsed="0" w:qFormat="1"/>
-    <w:lsdException w:name="heading 2" w:uiPriority="9" w:qFormat="1"/>
-    <w:lsdException w:name="heading 3" w:uiPriority="9" w:qFormat="1"/>
-    <w:lsdException w:name="heading 4" w:uiPriority="9" w:qFormat="1"/>
-    <w:lsdException w:name="heading 5" w:uiPriority="9" w:qFormat="1"/>
-    <w:lsdException w:name="heading 6" w:uiPriority="9" w:qFormat="1"/>
-    <w:lsdException w:name="heading 7" w:uiPriority="9" w:qFormat="1"/>
-    <w:lsdException w:name="heading 8" w:uiPriority="9" w:qFormat="1"/>
-    <w:lsdException w:name="heading 9" w:uiPriority="9" w:qFormat="1"/>
-    <w:lsdException w:name="toc 1" w:uiPriority="39"/>
-    <w:lsdException w:name="toc 2" w:uiPriority="39"/>
-    <w:lsdException w:name="toc 3" w:uiPriority="39"/>
-    <w:lsdException w:name="toc 4" w:uiPriority="39"/>
-    <w:lsdException w:name="toc 5" w:uiPriority="39"/>
-    <w:lsdException w:name="toc 6" w:uiPriority="39"/>
-    <w:lsdException w:name="toc 7" w:uiPriority="39"/>
-    <w:lsdException w:name="toc 8" w:uiPriority="39"/>
-    <w:lsdException w:name="toc 9" w:uiPriority="39"/>
-    <w:lsdException w:name="caption" w:uiPriority="35" w:qFormat="1"/>
-    <w:lsdException w:name="Title" w:semiHidden="0" w:uiPriority="10" w:unhideWhenUsed="0" w:qFormat="1"/>
-    <w:lsdException w:name="Default Paragraph Font" w:uiPriority="1"/>
-    <w:lsdException w:name="Subtitle" w:semiHidden="0" w:uiPriority="11" w:unhideWhenUsed="0" w:qFormat="1"/>
-    <w:lsdException w:name="Strong" w:semiHidden="0" w:uiPriority="22" w:unhideWhenUsed="0" w:qFormat="1"/>
-    <w:lsdException w:name="Emphasis" w:semiHidden="0" w:uiPriority="20" w:unhideWhenUsed="0" w:qFormat="1"/>
-    <w:lsdException w:name="Table Grid" w:semiHidden="0" w:uiPriority="59" w:unhideWhenUsed="0"/>
-    <w:lsdException w:name="Placeholder Text" w:unhideWhenUsed="0"/>
-    <w:lsdException w:name="No Spacing" w:semiHidden="0" w:uiPriority="1" w:unhideWhenUsed="0" w:qFormat="1"/>
-    <w:lsdException w:name="Light Shading" w:semiHidden="0" w:uiPriority="60" w:unhideWhenUsed="0"/>
-    <w:lsdException w:name="Light List" w:semiHidden="0" w:uiPriority="61" w:unhideWhenUsed="0"/>
-    <w:lsdException w:name="Light Grid" w:semiHidden="0" w:uiPriority="62" w:unhideWhenUsed="0"/>
-    <w:lsdException w:name="Medium Shading 1" w:semiHidden="0" w:uiPriority="63" w:unhideWhenUsed="0"/>
-    <w:lsdException w:name="Medium Shading 2" w:semiHidden="0" w:uiPriority="64" w:unhideWhenUsed="0"/>
-    <w:lsdException w:name="Medium List 1" w:semiHidden="0" w:uiPriority="65" w:unhideWhenUsed="0"/>
-    <w:lsdException w:name="Medium List 2" w:semiHidden="0" w:uiPriority="66" w:unhideWhenUsed="0"/>
-    <w:lsdException w:name="Medium Grid 1" w:semiHidden="0" w:uiPriority="67" w:unhideWhenUsed="0"/>
-    <w:lsdException w:name="Medium Grid 2" w:semiHidden="0" w:uiPriority="68" w:unhideWhenUsed="0"/>
-    <w:lsdException w:name="Medium Grid 3" w:semiHidden="0" w:uiPriority="69" w:unhideWhenUsed="0"/>
-    <w:lsdException w:name="Dark List" w:semiHidden="0" w:uiPriority="70" w:unhideWhenUsed="0"/>
-    <w:lsdException w:name="Colorful Shading" w:semiHidden="0" w:uiPriority="71" w:unhideWhenUsed="0"/>
-    <w:lsdException w:name="Colorful List" w:semiHidden="0" w:uiPriority="72" w:unhideWhenUsed="0"/>
-    <w:lsdException w:name="Colorful Grid" w:semiHidden="0" w:uiPriority="73" w:unhideWhenUsed="0"/>
-    <w:lsdException w:name="Light Shading Accent 1" w:semiHidden="0" w:uiPriority="60" w:unhideWhenUsed="0"/>
-    <w:lsdException w:name="Light List Accent 1" w:semiHidden="0" w:uiPriority="61" w:unhideWhenUsed="0"/>
-    <w:lsdException w:name="Light Grid Accent 1" w:semiHidden="0" w:uiPriority="62" w:unhideWhenUsed="0"/>
-    <w:lsdException w:name="Medium Shading 1 Accent 1" w:semiHidden="0" w:uiPriority="63" w:unhideWhenUsed="0"/>
-    <w:lsdException w:name="Medium Shading 2 Accent 1" w:semiHidden="0" w:uiPriority="64" w:unhideWhenUsed="0"/>
-    <w:lsdException w:name="Medium List 1 Accent 1" w:semiHidden="0" w:uiPriority="65" w:unhideWhenUsed="0"/>
-    <w:lsdException w:name="Revision" w:unhideWhenUsed="0"/>
-    <w:lsdException w:name="List Paragraph" w:semiHidden="0" w:uiPriority="34" w:unhideWhenUsed="0" w:qFormat="1"/>
-    <w:lsdException w:name="Quote" w:semiHidden="0" w:uiPriority="29" w:unhideWhenUsed="0" w:qFormat="1"/>
-    <w:lsdException w:name="Intense Quote" w:semiHidden="0" w:uiPriority="30" w:unhideWhenUsed="0" w:qFormat="1"/>
-    <w:lsdException w:name="Medium List 2 Accent 1" w:semiHidden="0" w:uiPriority="66" w:unhideWhenUsed="0"/>
-    <w:lsdException w:name="Medium Grid 1 Accent 1" w:semiHidden="0" w:uiPriority="67" w:unhideWhenUsed="0"/>
-    <w:lsdException w:name="Medium Grid 2 Accent 1" w:semiHidden="0" w:uiPriority="68" w:unhideWhenUsed="0"/>
-    <w:lsdException w:name="Medium Grid 3 Accent 1" w:semiHidden="0" w:uiPriority="69" w:unhideWhenUsed="0"/>
-    <w:lsdException w:name="Dark List Accent 1" w:semiHidden="0" w:uiPriority="70" w:unhideWhenUsed="0"/>
-    <w:lsdException w:name="Colorful Shading Accent 1" w:semiHidden="0" w:uiPriority="71" w:unhideWhenUsed="0"/>
-    <w:lsdException w:name="Colorful List Accent 1" w:semiHidden="0" w:uiPriority="72" w:unhideWhenUsed="0"/>
-    <w:lsdException w:name="Colorful Grid Accent 1" w:semiHidden="0" w:uiPriority="73" w:unhideWhenUsed="0"/>
-    <w:lsdException w:name="Light Shading Accent 2" w:semiHidden="0" w:uiPriority="60" w:unhideWhenUsed="0"/>
-    <w:lsdException w:name="Light List Accent 2" w:semiHidden="0" w:uiPriority="61" w:unhideWhenUsed="0"/>
-    <w:lsdException w:name="Light Grid Accent 2" w:semiHidden="0" w:uiPriority="62" w:unhideWhenUsed="0"/>
-    <w:lsdException w:name="Medium Shading 1 Accent 2" w:semiHidden="0" w:uiPriority="63" w:unhideWhenUsed="0"/>
-    <w:lsdException w:name="Medium Shading 2 Accent 2" w:semiHidden="0" w:uiPriority="64" w:unhideWhenUsed="0"/>
-    <w:lsdException w:name="Medium List 1 Accent 2" w:semiHidden="0" w:uiPriority="65" w:unhideWhenUsed="0"/>
-    <w:lsdException w:name="Medium List 2 Accent 2" w:semiHidden="0" w:uiPriority="66" w:unhideWhenUsed="0"/>
-    <w:lsdException w:name="Medium Grid 1 Accent 2" w:semiHidden="0" w:uiPriority="67" w:unhideWhenUsed="0"/>
-    <w:lsdException w:name="Medium Grid 2 Accent 2" w:semiHidden="0" w:uiPriority="68" w:unhideWhenUsed="0"/>
-    <w:lsdException w:name="Medium Grid 3 Accent 2" w:semiHidden="0" w:uiPriority="69" w:unhideWhenUsed="0"/>
-    <w:lsdException w:name="Dark List Accent 2" w:semiHidden="0" w:uiPriority="70" w:unhideWhenUsed="0"/>
-    <w:lsdException w:name="Colorful Shading Accent 2" w:semiHidden="0" w:uiPriority="71" w:unhideWhenUsed="0"/>
-    <w:lsdException w:name="Colorful List Accent 2" w:semiHidden="0" w:uiPriority="72" w:unhideWhenUsed="0"/>
-    <w:lsdException w:name="Colorful Grid Accent 2" w:semiHidden="0" w:uiPriority="73" w:unhideWhenUsed="0"/>
-    <w:lsdException w:name="Light Shading Accent 3" w:semiHidden="0" w:uiPriority="60" w:unhideWhenUsed="0"/>
-    <w:lsdException w:name="Light List Accent 3" w:semiHidden="0" w:uiPriority="61" w:unhideWhenUsed="0"/>
-    <w:lsdException w:name="Light Grid Accent 3" w:semiHidden="0" w:uiPriority="62" w:unhideWhenUsed="0"/>
-    <w:lsdException w:name="Medium Shading 1 Accent 3" w:semiHidden="0" w:uiPriority="63" w:unhideWhenUsed="0"/>
-    <w:lsdException w:name="Medium Shading 2 Accent 3" w:semiHidden="0" w:uiPriority="64" w:unhideWhenUsed="0"/>
-    <w:lsdException w:name="Medium List 1 Accent 3" w:semiHidden="0" w:uiPriority="65" w:unhideWhenUsed="0"/>
-    <w:lsdException w:name="Medium List 2 Accent 3" w:semiHidden="0" w:uiPriority="66" w:unhideWhenUsed="0"/>
-    <w:lsdException w:name="Medium Grid 1 Accent 3" w:semiHidden="0" w:uiPriority="67" w:unhideWhenUsed="0"/>
-    <w:lsdException w:name="Medium Grid 2 Accent 3" w:semiHidden="0" w:uiPriority="68" w:unhideWhenUsed="0"/>
-    <w:lsdException w:name="Medium Grid 3 Accent 3" w:semiHidden="0" w:uiPriority="69" w:unhideWhenUsed="0"/>
-    <w:lsdException w:name="Dark List Accent 3" w:semiHidden="0" w:uiPriority="70" w:unhideWhenUsed="0"/>
-    <w:lsdException w:name="Colorful Shading Accent 3" w:semiHidden="0" w:uiPriority="71" w:unhideWhenUsed="0"/>
-    <w:lsdException w:name="Colorful List Accent 3" w:semiHidden="0" w:uiPriority="72" w:unhideWhenUsed="0"/>
-    <w:lsdException w:name="Colorful Grid Accent 3" w:semiHidden="0" w:uiPriority="73" w:unhideWhenUsed="0"/>
-    <w:lsdException w:name="Light Shading Accent 4" w:semiHidden="0" w:uiPriority="60" w:unhideWhenUsed="0"/>
-    <w:lsdException w:name="Light List Accent 4" w:semiHidden="0" w:uiPriority="61" w:unhideWhenUsed="0"/>
-    <w:lsdException w:name="Light Grid Accent 4" w:semiHidden="0" w:uiPriority="62" w:unhideWhenUsed="0"/>
-    <w:lsdException w:name="Medium Shading 1 Accent 4" w:semiHidden="0" w:uiPriority="63" w:unhideWhenUsed="0"/>
-    <w:lsdException w:name="Medium Shading 2 Accent 4" w:semiHidden="0" w:uiPriority="64" w:unhideWhenUsed="0"/>
-    <w:lsdException w:name="Medium List 1 Accent 4" w:semiHidden="0" w:uiPriority="65" w:unhideWhenUsed="0"/>
-    <w:lsdException w:name="Medium List 2 Accent 4" w:semiHidden="0" w:uiPriority="66" w:unhideWhenUsed="0"/>
-    <w:lsdException w:name="Medium Grid 1 Accent 4" w:semiHidden="0" w:uiPriority="67" w:unhideWhenUsed="0"/>
-    <w:lsdException w:name="Medium Grid 2 Accent 4" w:semiHidden="0" w:uiPriority="68" w:unhideWhenUsed="0"/>
-    <w:lsdException w:name="Medium Grid 3 Accent 4" w:semiHidden="0" w:uiPriority="69" w:unhideWhenUsed="0"/>
-    <w:lsdException w:name="Dark List Accent 4" w:semiHidden="0" w:uiPriority="70" w:unhideWhenUsed="0"/>
-    <w:lsdException w:name="Colorful Shading Accent 4" w:semiHidden="0" w:uiPriority="71" w:unhideWhenUsed="0"/>
-    <w:lsdException w:name="Colorful List Accent 4" w:semiHidden="0" w:uiPriority="72" w:unhideWhenUsed="0"/>
-    <w:lsdException w:name="Colorful Grid Accent 4" w:semiHidden="0" w:uiPriority="73" w:unhideWhenUsed="0"/>
-    <w:lsdException w:name="Light Shading Accent 5" w:semiHidden="0" w:uiPriority="60" w:unhideWhenUsed="0"/>
-    <w:lsdException w:name="Light List Accent 5" w:semiHidden="0" w:uiPriority="61" w:unhideWhenUsed="0"/>
-    <w:lsdException w:name="Light Grid Accent 5" w:semiHidden="0" w:uiPriority="62" w:unhideWhenUsed="0"/>
-    <w:lsdException w:name="Medium Shading 1 Accent 5" w:semiHidden="0" w:uiPriority="63" w:unhideWhenUsed="0"/>
-    <w:lsdException w:name="Medium Shading 2 Accent 5" w:semiHidden="0" w:uiPriority="64" w:unhideWhenUsed="0"/>
-    <w:lsdException w:name="Medium List 1 Accent 5" w:semiHidden="0" w:uiPriority="65" w:unhideWhenUsed="0"/>
-    <w:lsdException w:name="Medium List 2 Accent 5" w:semiHidden="0" w:uiPriority="66" w:unhideWhenUsed="0"/>
-    <w:lsdException w:name="Medium Grid 1 Accent 5" w:semiHidden="0" w:uiPriority="67" w:unhideWhenUsed="0"/>
-    <w:lsdException w:name="Medium Grid 2 Accent 5" w:semiHidden="0" w:uiPriority="68" w:unhideWhenUsed="0"/>
-    <w:lsdException w:name="Medium Grid 3 Accent 5" w:semiHidden="0" w:uiPriority="69" w:unhideWhenUsed="0"/>
-    <w:lsdException w:name="Dark List Accent 5" w:semiHidden="0" w:uiPriority="70" w:unhideWhenUsed="0"/>
-    <w:lsdException w:name="Colorful Shading Accent 5" w:semiHidden="0" w:uiPriority="71" w:unhideWhenUsed="0"/>
-    <w:lsdException w:name="Colorful List Accent 5" w:semiHidden="0" w:uiPriority="72" w:unhideWhenUsed="0"/>
-    <w:lsdException w:name="Colorful Grid Accent 5" w:semiHidden="0" w:uiPriority="73" w:unhideWhenUsed="0"/>
-    <w:lsdException w:name="Light Shading Accent 6" w:semiHidden="0" w:uiPriority="60" w:unhideWhenUsed="0"/>
-    <w:lsdException w:name="Light List Accent 6" w:semiHidden="0" w:uiPriority="61" w:unhideWhenUsed="0"/>
-    <w:lsdException w:name="Light Grid Accent 6" w:semiHidden="0" w:uiPriority="62" w:unhideWhenUsed="0"/>
-    <w:lsdException w:name="Medium Shading 1 Accent 6" w:semiHidden="0" w:uiPriority="63" w:unhideWhenUsed="0"/>
-    <w:lsdException w:name="Medium Shading 2 Accent 6" w:semiHidden="0" w:uiPriority="64" w:unhideWhenUsed="0"/>
-    <w:lsdException w:name="Medium List 1 Accent 6" w:semiHidden="0" w:uiPriority="65" w:unhideWhenUsed="0"/>
-    <w:lsdException w:name="Medium List 2 Accent 6" w:semiHidden="0" w:uiPriority="66" w:unhideWhenUsed="0"/>
-    <w:lsdException w:name="Medium Grid 1 Accent 6" w:semiHidden="0" w:uiPriority="67" w:unhideWhenUsed="0"/>
-    <w:lsdException w:name="Medium Grid 2 Accent 6" w:semiHidden="0" w:uiPriority="68" w:unhideWhenUsed="0"/>
-    <w:lsdException w:name="Medium Grid 3 Accent 6" w:semiHidden="0" w:uiPriority="69" w:unhideWhenUsed="0"/>
-    <w:lsdException w:name="Dark List Accent 6" w:semiHidden="0" w:uiPriority="70" w:unhideWhenUsed="0"/>
-    <w:lsdException w:name="Colorful Shading Accent 6" w:semiHidden="0" w:uiPriority="71" w:unhideWhenUsed="0"/>
-    <w:lsdException w:name="Colorful List Accent 6" w:semiHidden="0" w:uiPriority="72" w:unhideWhenUsed="0"/>
-    <w:lsdException w:name="Colorful Grid Accent 6" w:semiHidden="0" w:uiPriority="73" w:unhideWhenUsed="0"/>
-    <w:lsdException w:name="Subtle Emphasis" w:semiHidden="0" w:uiPriority="19" w:unhideWhenUsed="0" w:qFormat="1"/>
-    <w:lsdException w:name="Intense Emphasis" w:semiHidden="0" w:uiPriority="21" w:unhideWhenUsed="0" w:qFormat="1"/>
-    <w:lsdException w:name="Subtle Reference" w:semiHidden="0" w:uiPriority="31" w:unhideWhenUsed="0" w:qFormat="1"/>
-    <w:lsdException w:name="Intense Reference" w:semiHidden="0" w:uiPriority="32" w:unhideWhenUsed="0" w:qFormat="1"/>
-    <w:lsdException w:name="Book Title" w:semiHidden="0" w:uiPriority="33" w:unhideWhenUsed="0" w:qFormat="1"/>
-    <w:lsdException w:name="Bibliography" w:uiPriority="37"/>
-    <w:lsdException w:name="TOC Heading" w:uiPriority="39" w:qFormat="1"/>
-  </w:latentStyles>
-  <w:style w:type="paragraph" w:default="1" w:styleId="Normal">
-    <w:name w:val="Normal"/>
-    <w:qFormat/>
-  </w:style>
-  <w:style w:type="paragraph" w:styleId="Overskrift1">
-    <w:name w:val="heading 1"/>
-    <w:basedOn w:val="Normal"/>
-    <w:next w:val="Normal"/>
-    <w:link w:val="Overskrift1Tegn"/>
-    <w:uiPriority w:val="9"/>
-    <w:qFormat/>
-    <w:rsid w:val="0093463A"/>
-    <w:pPr>
-      <w:keepNext/>
-      <w:keepLines/>
-      <w:spacing w:before="480" w:after="0"/>
-      <w:outlineLvl w:val="0"/>
-    </w:pPr>
-    <w:rPr>
-      <w:rFonts w:asciiTheme="majorHAnsi" w:eastAsiaTheme="majorEastAsia" w:hAnsiTheme="majorHAnsi" w:cstheme="majorBidi"/>
-      <w:b/>
-      <w:bCs/>
-      <w:color w:val="365F91" w:themeColor="accent1" w:themeShade="BF"/>
-      <w:sz w:val="28"/>
-      <w:szCs w:val="28"/>
-    </w:rPr>
-  </w:style>
-  <w:style w:type="character" w:default="1" w:styleId="Standardskrifttypeiafsnit">
-    <w:name w:val="Default Paragraph Font"/>
-    <w:uiPriority w:val="1"/>
-    <w:semiHidden/>
-    <w:unhideWhenUsed/>
-  </w:style>
-  <w:style w:type="table" w:default="1" w:styleId="Tabel-Normal">
-    <w:name w:val="Normal Table"/>
-    <w:uiPriority w:val="99"/>
-    <w:semiHidden/>
-    <w:unhideWhenUsed/>
-    <w:tblPr>
-      <w:tblInd w:w="0" w:type="dxa"/>
-      <w:tblCellMar>
-        <w:top w:w="0" w:type="dxa"/>
-        <w:left w:w="108" w:type="dxa"/>
-        <w:bottom w:w="0" w:type="dxa"/>
-        <w:right w:w="108" w:type="dxa"/>
-      </w:tblCellMar>
-    </w:tblPr>
-  </w:style>
-  <w:style w:type="numbering" w:default="1" w:styleId="Ingenoversigt">
-    <w:name w:val="No List"/>
-    <w:uiPriority w:val="99"/>
-    <w:semiHidden/>
-    <w:unhideWhenUsed/>
-  </w:style>
-  <w:style w:type="character" w:customStyle="1" w:styleId="Overskrift1Tegn">
-    <w:name w:val="Overskrift 1 Tegn"/>
-    <w:basedOn w:val="Standardskrifttypeiafsnit"/>
-    <w:link w:val="Overskrift1"/>
-    <w:uiPriority w:val="9"/>
-    <w:rsid w:val="0093463A"/>
-    <w:rPr>
-      <w:rFonts w:asciiTheme="majorHAnsi" w:eastAsiaTheme="majorEastAsia" w:hAnsiTheme="majorHAnsi" w:cstheme="majorBidi"/>
-      <w:b/>
-      <w:bCs/>
-      <w:color w:val="365F91" w:themeColor="accent1" w:themeShade="BF"/>
-      <w:sz w:val="28"/>
-      <w:szCs w:val="28"/>
-    </w:rPr>
-  </w:style>
-  <w:style w:type="character" w:styleId="Hyperlink">
-    <w:name w:val="Hyperlink"/>
-    <w:basedOn w:val="Standardskrifttypeiafsnit"/>
-    <w:uiPriority w:val="99"/>
-    <w:unhideWhenUsed/>
-    <w:rsid w:val="0093463A"/>
-    <w:rPr>
-      <w:color w:val="0000FF" w:themeColor="hyperlink"/>
-      <w:u w:val="single"/>
-    </w:rPr>
-  </w:style>
-  <w:style w:type="paragraph" w:styleId="Listeafsnit">
-    <w:name w:val="List Paragraph"/>
-    <w:basedOn w:val="Normal"/>
-    <w:uiPriority w:val="34"/>
-    <w:qFormat/>
-    <w:rsid w:val="00A429F0"/>
-    <w:pPr>
-      <w:ind w:left="720"/>
-      <w:contextualSpacing/>
-    </w:pPr>
-  </w:style>
-  <w:style w:type="paragraph" w:styleId="Markeringsbobletekst">
-    <w:name w:val="Balloon Text"/>
-    <w:basedOn w:val="Normal"/>
-    <w:link w:val="MarkeringsbobletekstTegn"/>
-    <w:uiPriority w:val="99"/>
-    <w:semiHidden/>
-    <w:unhideWhenUsed/>
-    <w:rsid w:val="00520B0A"/>
-    <w:pPr>
-      <w:spacing w:after="0" w:line="240" w:lineRule="auto"/>
-    </w:pPr>
-    <w:rPr>
-      <w:rFonts w:ascii="Tahoma" w:hAnsi="Tahoma" w:cs="Tahoma"/>
-      <w:sz w:val="16"/>
-      <w:szCs w:val="16"/>
-    </w:rPr>
-  </w:style>
-  <w:style w:type="character" w:customStyle="1" w:styleId="MarkeringsbobletekstTegn">
-    <w:name w:val="Markeringsbobletekst Tegn"/>
-    <w:basedOn w:val="Standardskrifttypeiafsnit"/>
-    <w:link w:val="Markeringsbobletekst"/>
-    <w:uiPriority w:val="99"/>
-    <w:semiHidden/>
-    <w:rsid w:val="00520B0A"/>
-    <w:rPr>
-      <w:rFonts w:ascii="Tahoma" w:hAnsi="Tahoma" w:cs="Tahoma"/>
-      <w:sz w:val="16"/>
-      <w:szCs w:val="16"/>
-    </w:rPr>
-  </w:style>
-  <w:style w:type="table" w:styleId="Tabel-Gitter">
-    <w:name w:val="Table Grid"/>
-    <w:basedOn w:val="Tabel-Normal"/>
+    <w:basedOn w:val="TableNormal"/>
     <w:uiPriority w:val="59"/>
     <w:rsid w:val="00FD093D"/>
     <w:pPr>

</xml_diff>

<commit_message>
de tilføjelser jeg lavede i skolen
Ja nu må vi se om den kan finde ud af at merge dem sammen. Det håber vi
:)
</commit_message>
<xml_diff>
--- a/Problem definition.docx
+++ b/Problem definition.docx
@@ -24,42 +24,10 @@
         </w:r>
       </w:hyperlink>
       <w:r>
-        <w:t xml:space="preserve">, sammen med dem har vi lavet en aftale om at udarbejde eller hjælpe med at udarbejde et </w:t>
-      </w:r>
-      <w:proofErr w:type="spellStart"/>
-      <w:r>
-        <w:t>wordpress</w:t>
-      </w:r>
-      <w:proofErr w:type="spellEnd"/>
-      <w:r>
-        <w:t xml:space="preserve"> plugin som omhandler et avanceret turneringssystem. </w:t>
-      </w:r>
-      <w:proofErr w:type="spellStart"/>
-      <w:r>
-        <w:t>Gamerslounge</w:t>
-      </w:r>
-      <w:proofErr w:type="spellEnd"/>
-      <w:r>
-        <w:t xml:space="preserve"> har bedt om at der skal være flere forskellige turnerings typer tilgængelige for brugere, disse typer er. Single Elimination, Double Elimination, </w:t>
-      </w:r>
-      <w:proofErr w:type="spellStart"/>
-      <w:r>
-        <w:t>Round</w:t>
-      </w:r>
-      <w:proofErr w:type="spellEnd"/>
-      <w:r>
-        <w:t xml:space="preserve"> Rob</w:t>
-      </w:r>
-      <w:r>
-        <w:t xml:space="preserve">in, Leagues og </w:t>
-      </w:r>
-      <w:proofErr w:type="spellStart"/>
-      <w:r>
-        <w:t>Ladder</w:t>
-      </w:r>
-      <w:proofErr w:type="spellEnd"/>
-      <w:r>
-        <w:t>. Den type</w:t>
+        <w:t>, sammen med dem har vi lavet en aftale om at udarbejde eller hjælpe med at udarbejde et wordpress plugin som omhandler et avanceret turneringssystem. Gamerslounge har bedt om at der skal være flere forskellige turnerings typer tilgængelige for brugere, disse typer er. Single Elimination, Double Elimination, Round Rob</w:t>
+      </w:r>
+      <w:r>
+        <w:t>in, Leagues og Ladder. Den type</w:t>
       </w:r>
       <w:r>
         <w:t xml:space="preserve"> de har sagt er vigtigst og har højest prioritet er League. </w:t>
@@ -112,13 +80,8 @@
         </w:numPr>
       </w:pPr>
       <w:r>
-        <w:t xml:space="preserve">Oprettelse bliver udført af </w:t>
-      </w:r>
-      <w:proofErr w:type="spellStart"/>
-      <w:r>
-        <w:t>admin</w:t>
-      </w:r>
-      <w:proofErr w:type="spellEnd"/>
+        <w:t>Oprettelse bliver udført af admin</w:t>
+      </w:r>
     </w:p>
     <w:p>
       <w:pPr>
@@ -141,39 +104,7 @@
         </w:numPr>
       </w:pPr>
       <w:r>
-        <w:t xml:space="preserve">Arrangering af kampe skal have en form for sikkerhedsnet, så kampe ikke bliver tabt uden grund. I form af mulighed for at rykke kampe til muligvis andre runder hvis tidspunkter ikke kan findes hvor begge parter kan spille. Men der skal være et </w:t>
-      </w:r>
-      <w:proofErr w:type="spellStart"/>
-      <w:r>
-        <w:t>maximum</w:t>
-      </w:r>
-      <w:proofErr w:type="spellEnd"/>
-      <w:r>
-        <w:t xml:space="preserve"> antal kampe man kan rykke. Dette </w:t>
-      </w:r>
-      <w:proofErr w:type="spellStart"/>
-      <w:r>
-        <w:t>maximum</w:t>
-      </w:r>
-      <w:proofErr w:type="spellEnd"/>
-      <w:r>
-        <w:t xml:space="preserve"> har </w:t>
-      </w:r>
-      <w:proofErr w:type="spellStart"/>
-      <w:r>
-        <w:t>Gamerslounge</w:t>
-      </w:r>
-      <w:proofErr w:type="spellEnd"/>
-      <w:r>
-        <w:t xml:space="preserve"> specificeret som </w:t>
-      </w:r>
-      <w:proofErr w:type="gramStart"/>
-      <w:r>
-        <w:t>33%</w:t>
-      </w:r>
-      <w:proofErr w:type="gramEnd"/>
-      <w:r>
-        <w:t xml:space="preserve"> af ens fulde antal kampe, men mindst 3.</w:t>
+        <w:t>Arrangering af kampe skal have en form for sikkerhedsnet, så kampe ikke bliver tabt uden grund. I form af mulighed for at rykke kampe til muligvis andre runder hvis tidspunkter ikke kan findes hvor begge parter kan spille. Men der skal være et maximum antal kampe man kan rykke. Dette maximum har Gamerslounge specificeret som 33% af ens fulde antal kampe, men mindst 3.</w:t>
       </w:r>
     </w:p>
     <w:p>
@@ -222,78 +153,37 @@
         <w:t>Dette område b</w:t>
       </w:r>
       <w:r>
-        <w:t xml:space="preserve">estår af oprettelse/kontrol af ligaerne og generelt alt </w:t>
-      </w:r>
-      <w:proofErr w:type="spellStart"/>
-      <w:r>
-        <w:t>admin</w:t>
-      </w:r>
-      <w:proofErr w:type="spellEnd"/>
-      <w:r>
-        <w:t xml:space="preserve">-arbejdet. </w:t>
+        <w:t xml:space="preserve">estår af oprettelse/kontrol af ligaerne og generelt alt admin-arbejdet. </w:t>
       </w:r>
     </w:p>
     <w:p/>
     <w:p>
       <w:pPr>
         <w:pStyle w:val="Overskrift1"/>
-        <w:rPr>
-          <w:lang w:val="en-US"/>
-        </w:rPr>
       </w:pPr>
     </w:p>
     <w:p>
       <w:pPr>
         <w:pStyle w:val="Overskrift1"/>
-        <w:rPr>
-          <w:lang w:val="en-US"/>
-        </w:rPr>
       </w:pPr>
     </w:p>
     <w:p>
       <w:pPr>
         <w:pStyle w:val="Overskrift1"/>
-        <w:rPr>
-          <w:lang w:val="en-US"/>
-        </w:rPr>
-      </w:pPr>
-    </w:p>
-    <w:p>
-      <w:pPr>
-        <w:rPr>
-          <w:lang w:val="en-US"/>
-        </w:rPr>
-      </w:pPr>
-    </w:p>
-    <w:p>
-      <w:pPr>
-        <w:rPr>
-          <w:lang w:val="en-US"/>
-        </w:rPr>
-      </w:pPr>
-    </w:p>
+      </w:pPr>
+    </w:p>
+    <w:p/>
+    <w:p/>
     <w:p>
       <w:pPr>
         <w:pStyle w:val="Overskrift1"/>
-        <w:rPr>
-          <w:lang w:val="en-US"/>
-        </w:rPr>
-      </w:pPr>
-      <w:r>
-        <w:rPr>
-          <w:lang w:val="en-US"/>
-        </w:rPr>
+      </w:pPr>
+      <w:r>
         <w:lastRenderedPageBreak/>
         <w:t>Initial Software Project Management Plan</w:t>
       </w:r>
     </w:p>
-    <w:p>
-      <w:pPr>
-        <w:rPr>
-          <w:lang w:val="en-US"/>
-        </w:rPr>
-      </w:pPr>
-    </w:p>
+    <w:p/>
     <w:p>
       <w:r>
         <w:t xml:space="preserve">For at beskrive vores indledende projektplan tager vi udgangspunkt I følgende </w:t>
@@ -400,13 +290,8 @@
         <w:t xml:space="preserve">Med henhold til afslutning af projekt og aflevering af produkt det det eneste der er aftalt med firma at </w:t>
       </w:r>
       <w:r>
-        <w:t xml:space="preserve">vores arbejdsindsat ophører </w:t>
-      </w:r>
-      <w:proofErr w:type="gramStart"/>
-      <w:r>
-        <w:t>5/6-2014</w:t>
-      </w:r>
-      <w:proofErr w:type="gramEnd"/>
+        <w:t>vores arbejdsindsat ophører 5/6-2014</w:t>
+      </w:r>
       <w:r>
         <w:t>.</w:t>
       </w:r>
@@ -427,26 +312,10 @@
     <w:p>
       <w:r>
         <w:br/>
-        <w:t>Da firmaet vi arbejder for allerede har en eksisterende hjemmeside og en programmør der arbejder på det samme som os, har vi fået nogle specifikationer omkring krav og kodesprog. Disse krav og specifikationer består blandt andet af at koden til selve webapplikationen som skal kunne kører turneringssystemet skal skrives i PHP/CSS/</w:t>
-      </w:r>
-      <w:proofErr w:type="spellStart"/>
-      <w:r>
-        <w:t>MySQL</w:t>
-      </w:r>
-      <w:proofErr w:type="spellEnd"/>
-      <w:r>
-        <w:t xml:space="preserve">, og skrives som et </w:t>
-      </w:r>
-      <w:proofErr w:type="spellStart"/>
-      <w:r>
-        <w:t>wordpress</w:t>
-      </w:r>
-      <w:proofErr w:type="spellEnd"/>
-      <w:r>
-        <w:t xml:space="preserve"> plugin.</w:t>
-      </w:r>
-      <w:r>
-        <w:t xml:space="preserve"> </w:t>
+        <w:t xml:space="preserve">Da firmaet vi arbejder for allerede har en eksisterende hjemmeside og en programmør der arbejder på det samme som os, har vi fået nogle specifikationer omkring krav og kodesprog. Disse krav og specifikationer består blandt andet af at koden til selve webapplikationen som skal kunne kører turneringssystemet skal skrives i PHP/CSS/MySQL, og </w:t>
+      </w:r>
+      <w:r>
+        <w:t xml:space="preserve">skrives som et wordpress plugin. Vi er blevet bedt om at koncentrere os om Liga-delen af systemet. Denne del skal dog stadig indeholde profil opsætning, til/af-melding af ligaer, en slags ”matchmaking”-system som foregår manuelt, hvor man tilmelder sig dage og tidspunkter man kan spille og derved tjekker systemet hvilke tider der passer bedst. En nærmere beskrivelse står under afsnit ”Problem Definition” øverst i rapporten.   </w:t>
       </w:r>
     </w:p>
     <w:p>
@@ -460,15 +329,7 @@
     <w:p/>
     <w:p>
       <w:r>
-        <w:t xml:space="preserve">For specifikationerne til turneringssystemet har vi følgende funktionelle og ikke-funktionelle krav, og </w:t>
-      </w:r>
-      <w:proofErr w:type="spellStart"/>
-      <w:r>
-        <w:t>use</w:t>
-      </w:r>
-      <w:proofErr w:type="spellEnd"/>
-      <w:r>
-        <w:t>-cases.</w:t>
+        <w:t>For specifikationerne til turneringssystemet har vi følgende funktionelle og ikke-funktionelle krav, og use-cases.</w:t>
       </w:r>
       <w:r>
         <w:br/>
@@ -488,15 +349,7 @@
         </w:numPr>
       </w:pPr>
       <w:r>
-        <w:t>Til/</w:t>
-      </w:r>
-      <w:proofErr w:type="spellStart"/>
-      <w:r>
-        <w:t>af-melding</w:t>
-      </w:r>
-      <w:proofErr w:type="spellEnd"/>
-      <w:r>
-        <w:t xml:space="preserve"> af ligaer</w:t>
+        <w:t>Til/af-melding af ligaer</w:t>
       </w:r>
     </w:p>
     <w:p>
@@ -538,15 +391,7 @@
         </w:numPr>
       </w:pPr>
       <w:r>
-        <w:t xml:space="preserve">Oprettelse af ligaer (kun for </w:t>
-      </w:r>
-      <w:proofErr w:type="spellStart"/>
-      <w:r>
-        <w:t>admin</w:t>
-      </w:r>
-      <w:proofErr w:type="spellEnd"/>
-      <w:r>
-        <w:t>)</w:t>
+        <w:t>Oprettelse af ligaer (kun for admin)</w:t>
       </w:r>
     </w:p>
     <w:p>
@@ -558,15 +403,7 @@
         </w:numPr>
       </w:pPr>
       <w:r>
-        <w:t xml:space="preserve">Ændring af sæson/runde-længde (kun for </w:t>
-      </w:r>
-      <w:proofErr w:type="spellStart"/>
-      <w:r>
-        <w:t>admin</w:t>
-      </w:r>
-      <w:proofErr w:type="spellEnd"/>
-      <w:r>
-        <w:t>)</w:t>
+        <w:t>Ændring af sæson/runde-længde (kun for admin)</w:t>
       </w:r>
     </w:p>
     <w:p>
@@ -679,15 +516,7 @@
         </w:numPr>
       </w:pPr>
       <w:r>
-        <w:t xml:space="preserve">Systemet bliver vist ordenligt på alle browsere og mobile </w:t>
-      </w:r>
-      <w:proofErr w:type="spellStart"/>
-      <w:r>
-        <w:t>devices</w:t>
-      </w:r>
-      <w:proofErr w:type="spellEnd"/>
-      <w:r>
-        <w:t xml:space="preserve">. </w:t>
+        <w:t xml:space="preserve">Systemet bliver vist ordenligt på alle browsere og mobile devices. </w:t>
       </w:r>
     </w:p>
     <w:p/>
@@ -843,18 +672,10 @@
           </w:tcPr>
           <w:p>
             <w:r>
-              <w:t>sekundær-</w:t>
-            </w:r>
-            <w:proofErr w:type="spellStart"/>
-            <w:r>
-              <w:t>skill</w:t>
-            </w:r>
-            <w:proofErr w:type="spellEnd"/>
-            <w:r>
-              <w:t xml:space="preserve">/ </w:t>
-            </w:r>
-            <w:r>
-              <w:t>interesse</w:t>
+              <w:t>sekundær-skill</w:t>
+            </w:r>
+            <w:r>
+              <w:t>/ interesse</w:t>
             </w:r>
           </w:p>
         </w:tc>
@@ -864,13 +685,8 @@
           </w:tcPr>
           <w:p>
             <w:r>
-              <w:t>sekundær-</w:t>
-            </w:r>
-            <w:proofErr w:type="spellStart"/>
-            <w:r>
-              <w:t>skill</w:t>
-            </w:r>
-            <w:proofErr w:type="spellEnd"/>
+              <w:t>sekundær-skill</w:t>
+            </w:r>
             <w:r>
               <w:t>/ interesse</w:t>
             </w:r>
@@ -882,13 +698,8 @@
           </w:tcPr>
           <w:p>
             <w:r>
-              <w:t>sekundær-</w:t>
-            </w:r>
-            <w:proofErr w:type="spellStart"/>
-            <w:r>
-              <w:t>skill</w:t>
-            </w:r>
-            <w:proofErr w:type="spellEnd"/>
+              <w:t>sekundær-skill</w:t>
+            </w:r>
             <w:r>
               <w:t>/ interesse</w:t>
             </w:r>
@@ -900,13 +711,8 @@
           </w:tcPr>
           <w:p>
             <w:r>
-              <w:t>sekundær-</w:t>
-            </w:r>
-            <w:proofErr w:type="spellStart"/>
-            <w:r>
-              <w:t>skill</w:t>
-            </w:r>
-            <w:proofErr w:type="spellEnd"/>
+              <w:t>sekundær-skill</w:t>
+            </w:r>
             <w:r>
               <w:t>/ interesse</w:t>
             </w:r>
@@ -1073,16 +879,13 @@
     <w:p/>
     <w:p>
       <w:r>
-        <w:t xml:space="preserve">Indtil videre har vi kun gennemført </w:t>
-      </w:r>
-      <w:proofErr w:type="spellStart"/>
-      <w:r>
-        <w:t>java</w:t>
-      </w:r>
-      <w:proofErr w:type="spellEnd"/>
-      <w:r>
-        <w:t xml:space="preserve"> kurset derfor er denne den eneste som er sat som en faktisk kompetence, hvor resten er interesser. </w:t>
-      </w:r>
+        <w:t xml:space="preserve">Indtil videre har vi kun gennemført java kurset derfor er denne den eneste som er sat som en faktisk kompetence, hvor resten er interesser. </w:t>
+      </w:r>
+      <w:r>
+        <w:t xml:space="preserve">Grunden til at resten er sat som interesse er at vi stadig er meget tidligt i vores uddannelse og derfor ved vi kun basiske aspekter omkring de forskellige sprog, og det gør at vi gerne vil lærer mere og er interesseret i det. </w:t>
+      </w:r>
+    </w:p>
+    <w:p>
       <w:bookmarkStart w:id="0" w:name="_GoBack"/>
       <w:bookmarkEnd w:id="0"/>
     </w:p>

</xml_diff>